<commit_message>
penambahan materi latar belakang
</commit_message>
<xml_diff>
--- a/Judul Proposal Skripsi.docx
+++ b/Judul Proposal Skripsi.docx
@@ -7,16 +7,16 @@
         <w:pStyle w:val="NoSpacing"/>
         <w:jc w:val="center"/>
         <w:rPr>
-          <w:rFonts w:ascii="Segoe UI" w:hAnsi="Segoe UI" w:cs="Segoe UI"/>
-          <w:sz w:val="32"/>
-          <w:szCs w:val="32"/>
-        </w:rPr>
-      </w:pPr>
-      <w:r>
-        <w:rPr>
-          <w:rFonts w:ascii="Segoe UI" w:hAnsi="Segoe UI" w:cs="Segoe UI"/>
-          <w:sz w:val="32"/>
-          <w:szCs w:val="32"/>
+          <w:rFonts w:ascii="Times New Roman" w:hAnsi="Times New Roman" w:cs="Times New Roman"/>
+          <w:sz w:val="24"/>
+          <w:szCs w:val="24"/>
+        </w:rPr>
+      </w:pPr>
+      <w:r>
+        <w:rPr>
+          <w:rFonts w:ascii="Times New Roman" w:hAnsi="Times New Roman" w:cs="Times New Roman"/>
+          <w:sz w:val="24"/>
+          <w:szCs w:val="24"/>
         </w:rPr>
         <w:t>PROPOSAL SKRIPSI</w:t>
       </w:r>
@@ -26,9 +26,9 @@
         <w:pStyle w:val="NoSpacing"/>
         <w:jc w:val="center"/>
         <w:rPr>
-          <w:rFonts w:ascii="Segoe UI" w:hAnsi="Segoe UI" w:cs="Segoe UI"/>
-          <w:sz w:val="32"/>
-          <w:szCs w:val="32"/>
+          <w:rFonts w:ascii="Times New Roman" w:hAnsi="Times New Roman" w:cs="Times New Roman"/>
+          <w:sz w:val="24"/>
+          <w:szCs w:val="24"/>
         </w:rPr>
       </w:pPr>
     </w:p>
@@ -37,83 +37,107 @@
         <w:pStyle w:val="NoSpacing"/>
         <w:jc w:val="center"/>
         <w:rPr>
-          <w:rFonts w:ascii="Segoe UI" w:hAnsi="Segoe UI" w:cs="Segoe UI"/>
-          <w:sz w:val="36"/>
-          <w:szCs w:val="36"/>
-        </w:rPr>
-      </w:pPr>
-      <w:r>
-        <w:rPr>
-          <w:rFonts w:ascii="Segoe UI" w:hAnsi="Segoe UI" w:cs="Segoe UI"/>
-          <w:sz w:val="36"/>
-          <w:szCs w:val="36"/>
+          <w:rFonts w:ascii="Times New Roman" w:hAnsi="Times New Roman" w:cs="Times New Roman"/>
+          <w:sz w:val="24"/>
+          <w:szCs w:val="24"/>
+        </w:rPr>
+      </w:pPr>
+      <w:r>
+        <w:rPr>
+          <w:rFonts w:ascii="Times New Roman" w:hAnsi="Times New Roman" w:cs="Times New Roman"/>
+          <w:sz w:val="24"/>
+          <w:szCs w:val="24"/>
         </w:rPr>
         <w:t xml:space="preserve">ANALISIS PENGARUH </w:t>
       </w:r>
       <w:r>
         <w:rPr>
-          <w:rFonts w:ascii="Segoe UI" w:hAnsi="Segoe UI" w:cs="Segoe UI"/>
+          <w:rFonts w:ascii="Times New Roman" w:hAnsi="Times New Roman" w:cs="Times New Roman"/>
           <w:i/>
-          <w:sz w:val="36"/>
-          <w:szCs w:val="36"/>
-        </w:rPr>
-        <w:t>EARNING PER SHARE</w:t>
-      </w:r>
-      <w:r>
-        <w:rPr>
-          <w:rFonts w:ascii="Segoe UI" w:hAnsi="Segoe UI" w:cs="Segoe UI"/>
-          <w:sz w:val="36"/>
-          <w:szCs w:val="36"/>
+          <w:sz w:val="24"/>
+          <w:szCs w:val="24"/>
+        </w:rPr>
+        <w:t>DEBT TO EQUITY RATIO</w:t>
+      </w:r>
+      <w:r>
+        <w:rPr>
+          <w:rFonts w:ascii="Times New Roman" w:hAnsi="Times New Roman" w:cs="Times New Roman"/>
+          <w:sz w:val="24"/>
+          <w:szCs w:val="24"/>
         </w:rPr>
         <w:t xml:space="preserve">, </w:t>
       </w:r>
       <w:r>
         <w:rPr>
-          <w:rFonts w:ascii="Segoe UI" w:hAnsi="Segoe UI" w:cs="Segoe UI"/>
+          <w:rFonts w:ascii="Times New Roman" w:hAnsi="Times New Roman" w:cs="Times New Roman"/>
           <w:i/>
-          <w:sz w:val="36"/>
-          <w:szCs w:val="36"/>
-        </w:rPr>
-        <w:t>DEBT TO EQUITY RATIO</w:t>
-      </w:r>
-      <w:r>
-        <w:rPr>
-          <w:rFonts w:ascii="Segoe UI" w:hAnsi="Segoe UI" w:cs="Segoe UI"/>
-          <w:sz w:val="36"/>
-          <w:szCs w:val="36"/>
-        </w:rPr>
-        <w:t xml:space="preserve"> DAN </w:t>
-      </w:r>
-      <w:r>
-        <w:rPr>
-          <w:rFonts w:ascii="Segoe UI" w:hAnsi="Segoe UI" w:cs="Segoe UI"/>
+          <w:sz w:val="24"/>
+          <w:szCs w:val="24"/>
+        </w:rPr>
+        <w:t>RETURN ON ASSETS</w:t>
+      </w:r>
+      <w:r>
+        <w:rPr>
+          <w:rFonts w:ascii="Times New Roman" w:hAnsi="Times New Roman" w:cs="Times New Roman"/>
+          <w:sz w:val="24"/>
+          <w:szCs w:val="24"/>
+        </w:rPr>
+        <w:t xml:space="preserve"> (ROA)</w:t>
+      </w:r>
+      <w:r>
+        <w:rPr>
+          <w:rFonts w:ascii="Times New Roman" w:hAnsi="Times New Roman" w:cs="Times New Roman"/>
+          <w:sz w:val="24"/>
+          <w:szCs w:val="24"/>
+        </w:rPr>
+        <w:t xml:space="preserve">, DAN </w:t>
+      </w:r>
+      <w:r>
+        <w:rPr>
+          <w:rFonts w:ascii="Times New Roman" w:hAnsi="Times New Roman" w:cs="Times New Roman"/>
           <w:i/>
-          <w:sz w:val="36"/>
-          <w:szCs w:val="36"/>
-        </w:rPr>
-        <w:t>RETURN ON ASSETS</w:t>
-      </w:r>
-      <w:r>
-        <w:rPr>
-          <w:rFonts w:ascii="Segoe UI" w:hAnsi="Segoe UI" w:cs="Segoe UI"/>
-          <w:sz w:val="36"/>
-          <w:szCs w:val="36"/>
-        </w:rPr>
-        <w:t xml:space="preserve"> TERHADAP HARGA SAHAM</w:t>
-      </w:r>
-      <w:r>
-        <w:rPr>
-          <w:rFonts w:ascii="Segoe UI" w:hAnsi="Segoe UI" w:cs="Segoe UI"/>
-          <w:sz w:val="36"/>
-          <w:szCs w:val="36"/>
+          <w:sz w:val="24"/>
+          <w:szCs w:val="24"/>
+        </w:rPr>
+        <w:t>NET PROFIT MARGIN</w:t>
+      </w:r>
+      <w:r>
+        <w:rPr>
+          <w:rFonts w:ascii="Times New Roman" w:hAnsi="Times New Roman" w:cs="Times New Roman"/>
+          <w:sz w:val="24"/>
+          <w:szCs w:val="24"/>
         </w:rPr>
         <w:t xml:space="preserve"> </w:t>
       </w:r>
       <w:r>
         <w:rPr>
-          <w:rFonts w:ascii="Segoe UI" w:hAnsi="Segoe UI" w:cs="Segoe UI"/>
-          <w:sz w:val="36"/>
-          <w:szCs w:val="36"/>
+          <w:rFonts w:ascii="Times New Roman" w:hAnsi="Times New Roman" w:cs="Times New Roman"/>
+          <w:sz w:val="24"/>
+          <w:szCs w:val="24"/>
+        </w:rPr>
+        <w:t xml:space="preserve">(NPM) </w:t>
+      </w:r>
+      <w:r>
+        <w:rPr>
+          <w:rFonts w:ascii="Times New Roman" w:hAnsi="Times New Roman" w:cs="Times New Roman"/>
+          <w:sz w:val="24"/>
+          <w:szCs w:val="24"/>
+        </w:rPr>
+        <w:t>TERHADAP HARGA SAHAM</w:t>
+      </w:r>
+      <w:r>
+        <w:rPr>
+          <w:rFonts w:ascii="Times New Roman" w:hAnsi="Times New Roman" w:cs="Times New Roman"/>
+          <w:sz w:val="24"/>
+          <w:szCs w:val="24"/>
+        </w:rPr>
+        <w:t xml:space="preserve"> </w:t>
+      </w:r>
+      <w:r>
+        <w:rPr>
+          <w:rFonts w:ascii="Times New Roman" w:hAnsi="Times New Roman" w:cs="Times New Roman"/>
+          <w:sz w:val="24"/>
+          <w:szCs w:val="24"/>
         </w:rPr>
         <w:t>PERUSAHAAN SEMEN YANG TERDAFTAR DI BURSA EFEK INDONESIA</w:t>
       </w:r>
@@ -123,9 +147,9 @@
         <w:pStyle w:val="NoSpacing"/>
         <w:jc w:val="center"/>
         <w:rPr>
-          <w:rFonts w:ascii="Segoe UI" w:hAnsi="Segoe UI" w:cs="Segoe UI"/>
-          <w:sz w:val="32"/>
-          <w:szCs w:val="32"/>
+          <w:rFonts w:ascii="Times New Roman" w:hAnsi="Times New Roman" w:cs="Times New Roman"/>
+          <w:sz w:val="24"/>
+          <w:szCs w:val="24"/>
         </w:rPr>
       </w:pPr>
     </w:p>
@@ -134,32 +158,24 @@
         <w:pStyle w:val="NoSpacing"/>
         <w:jc w:val="center"/>
         <w:rPr>
-          <w:rFonts w:ascii="Segoe UI" w:hAnsi="Segoe UI" w:cs="Segoe UI"/>
-          <w:sz w:val="32"/>
-          <w:szCs w:val="32"/>
-        </w:rPr>
-      </w:pPr>
-      <w:r>
-        <w:rPr>
-          <w:rFonts w:ascii="Segoe UI" w:hAnsi="Segoe UI" w:cs="Segoe UI"/>
-          <w:sz w:val="32"/>
-          <w:szCs w:val="32"/>
-        </w:rPr>
-        <w:t>Usulan Penelitian u</w:t>
-      </w:r>
-      <w:r>
-        <w:rPr>
-          <w:rFonts w:ascii="Segoe UI" w:hAnsi="Segoe UI" w:cs="Segoe UI"/>
-          <w:sz w:val="32"/>
-          <w:szCs w:val="32"/>
-        </w:rPr>
-        <w:t>ntuk Program Sarjana</w:t>
-      </w:r>
-      <w:r>
-        <w:rPr>
-          <w:rFonts w:ascii="Segoe UI" w:hAnsi="Segoe UI" w:cs="Segoe UI"/>
-          <w:sz w:val="32"/>
-          <w:szCs w:val="32"/>
+          <w:rFonts w:ascii="Times New Roman" w:hAnsi="Times New Roman" w:cs="Times New Roman"/>
+          <w:sz w:val="24"/>
+          <w:szCs w:val="24"/>
+        </w:rPr>
+      </w:pPr>
+      <w:r>
+        <w:rPr>
+          <w:rFonts w:ascii="Times New Roman" w:hAnsi="Times New Roman" w:cs="Times New Roman"/>
+          <w:sz w:val="24"/>
+          <w:szCs w:val="24"/>
+        </w:rPr>
+        <w:t>Usulan Penelitian untuk Program Sarjana</w:t>
+      </w:r>
+      <w:r>
+        <w:rPr>
+          <w:rFonts w:ascii="Times New Roman" w:hAnsi="Times New Roman" w:cs="Times New Roman"/>
+          <w:sz w:val="24"/>
+          <w:szCs w:val="24"/>
         </w:rPr>
         <w:t xml:space="preserve"> (S1)</w:t>
       </w:r>
@@ -169,9 +185,9 @@
         <w:pStyle w:val="NoSpacing"/>
         <w:jc w:val="center"/>
         <w:rPr>
-          <w:rFonts w:ascii="Segoe UI" w:hAnsi="Segoe UI" w:cs="Segoe UI"/>
-          <w:sz w:val="32"/>
-          <w:szCs w:val="32"/>
+          <w:rFonts w:ascii="Times New Roman" w:hAnsi="Times New Roman" w:cs="Times New Roman"/>
+          <w:sz w:val="24"/>
+          <w:szCs w:val="24"/>
         </w:rPr>
       </w:pPr>
     </w:p>
@@ -180,9 +196,9 @@
         <w:pStyle w:val="NoSpacing"/>
         <w:jc w:val="center"/>
         <w:rPr>
-          <w:rFonts w:ascii="Segoe UI" w:hAnsi="Segoe UI" w:cs="Segoe UI"/>
-          <w:sz w:val="32"/>
-          <w:szCs w:val="32"/>
+          <w:rFonts w:ascii="Times New Roman" w:hAnsi="Times New Roman" w:cs="Times New Roman"/>
+          <w:sz w:val="24"/>
+          <w:szCs w:val="24"/>
         </w:rPr>
       </w:pPr>
     </w:p>
@@ -191,17 +207,28 @@
         <w:pStyle w:val="NoSpacing"/>
         <w:jc w:val="center"/>
         <w:rPr>
-          <w:rFonts w:ascii="Segoe UI" w:hAnsi="Segoe UI" w:cs="Segoe UI"/>
-          <w:sz w:val="32"/>
-          <w:szCs w:val="32"/>
-        </w:rPr>
-      </w:pPr>
-      <w:r>
-        <w:rPr>
-          <w:rFonts w:ascii="Segoe UI" w:hAnsi="Segoe UI" w:cs="Segoe UI"/>
+          <w:rFonts w:ascii="Times New Roman" w:hAnsi="Times New Roman" w:cs="Times New Roman"/>
+          <w:sz w:val="24"/>
+          <w:szCs w:val="24"/>
+        </w:rPr>
+      </w:pPr>
+    </w:p>
+    <w:p>
+      <w:pPr>
+        <w:pStyle w:val="NoSpacing"/>
+        <w:jc w:val="center"/>
+        <w:rPr>
+          <w:rFonts w:ascii="Times New Roman" w:hAnsi="Times New Roman" w:cs="Times New Roman"/>
+          <w:sz w:val="24"/>
+          <w:szCs w:val="24"/>
+        </w:rPr>
+      </w:pPr>
+      <w:r>
+        <w:rPr>
+          <w:rFonts w:ascii="Times New Roman" w:hAnsi="Times New Roman" w:cs="Times New Roman"/>
           <w:noProof/>
-          <w:sz w:val="32"/>
-          <w:szCs w:val="32"/>
+          <w:sz w:val="24"/>
+          <w:szCs w:val="24"/>
         </w:rPr>
         <w:drawing>
           <wp:inline distT="0" distB="0" distL="0" distR="0">
@@ -251,9 +278,9 @@
         <w:pStyle w:val="NoSpacing"/>
         <w:jc w:val="center"/>
         <w:rPr>
-          <w:rFonts w:ascii="Segoe UI" w:hAnsi="Segoe UI" w:cs="Segoe UI"/>
-          <w:sz w:val="32"/>
-          <w:szCs w:val="32"/>
+          <w:rFonts w:ascii="Times New Roman" w:hAnsi="Times New Roman" w:cs="Times New Roman"/>
+          <w:sz w:val="24"/>
+          <w:szCs w:val="24"/>
         </w:rPr>
       </w:pPr>
     </w:p>
@@ -262,9 +289,9 @@
         <w:pStyle w:val="NoSpacing"/>
         <w:jc w:val="center"/>
         <w:rPr>
-          <w:rFonts w:ascii="Segoe UI" w:hAnsi="Segoe UI" w:cs="Segoe UI"/>
-          <w:sz w:val="32"/>
-          <w:szCs w:val="32"/>
+          <w:rFonts w:ascii="Times New Roman" w:hAnsi="Times New Roman" w:cs="Times New Roman"/>
+          <w:sz w:val="24"/>
+          <w:szCs w:val="24"/>
         </w:rPr>
       </w:pPr>
     </w:p>
@@ -273,16 +300,27 @@
         <w:pStyle w:val="NoSpacing"/>
         <w:jc w:val="center"/>
         <w:rPr>
-          <w:rFonts w:ascii="Segoe UI" w:hAnsi="Segoe UI" w:cs="Segoe UI"/>
-          <w:sz w:val="32"/>
-          <w:szCs w:val="32"/>
-        </w:rPr>
-      </w:pPr>
-      <w:r>
-        <w:rPr>
-          <w:rFonts w:ascii="Segoe UI" w:hAnsi="Segoe UI" w:cs="Segoe UI"/>
-          <w:sz w:val="32"/>
-          <w:szCs w:val="32"/>
+          <w:rFonts w:ascii="Times New Roman" w:hAnsi="Times New Roman" w:cs="Times New Roman"/>
+          <w:sz w:val="24"/>
+          <w:szCs w:val="24"/>
+        </w:rPr>
+      </w:pPr>
+    </w:p>
+    <w:p>
+      <w:pPr>
+        <w:pStyle w:val="NoSpacing"/>
+        <w:jc w:val="center"/>
+        <w:rPr>
+          <w:rFonts w:ascii="Times New Roman" w:hAnsi="Times New Roman" w:cs="Times New Roman"/>
+          <w:sz w:val="24"/>
+          <w:szCs w:val="24"/>
+        </w:rPr>
+      </w:pPr>
+      <w:r>
+        <w:rPr>
+          <w:rFonts w:ascii="Times New Roman" w:hAnsi="Times New Roman" w:cs="Times New Roman"/>
+          <w:sz w:val="24"/>
+          <w:szCs w:val="24"/>
         </w:rPr>
         <w:t>Diajukan Oleh :</w:t>
       </w:r>
@@ -292,16 +330,16 @@
         <w:pStyle w:val="NoSpacing"/>
         <w:jc w:val="center"/>
         <w:rPr>
-          <w:rFonts w:ascii="Segoe UI" w:hAnsi="Segoe UI" w:cs="Segoe UI"/>
-          <w:sz w:val="32"/>
-          <w:szCs w:val="32"/>
-        </w:rPr>
-      </w:pPr>
-      <w:r>
-        <w:rPr>
-          <w:rFonts w:ascii="Segoe UI" w:hAnsi="Segoe UI" w:cs="Segoe UI"/>
-          <w:sz w:val="32"/>
-          <w:szCs w:val="32"/>
+          <w:rFonts w:ascii="Times New Roman" w:hAnsi="Times New Roman" w:cs="Times New Roman"/>
+          <w:sz w:val="24"/>
+          <w:szCs w:val="24"/>
+        </w:rPr>
+      </w:pPr>
+      <w:r>
+        <w:rPr>
+          <w:rFonts w:ascii="Times New Roman" w:hAnsi="Times New Roman" w:cs="Times New Roman"/>
+          <w:sz w:val="24"/>
+          <w:szCs w:val="24"/>
         </w:rPr>
         <w:t>YULI SETYO BUDI</w:t>
       </w:r>
@@ -311,16 +349,16 @@
         <w:pStyle w:val="NoSpacing"/>
         <w:jc w:val="center"/>
         <w:rPr>
-          <w:rFonts w:ascii="Segoe UI" w:hAnsi="Segoe UI" w:cs="Segoe UI"/>
-          <w:sz w:val="32"/>
-          <w:szCs w:val="32"/>
-        </w:rPr>
-      </w:pPr>
-      <w:r>
-        <w:rPr>
-          <w:rFonts w:ascii="Segoe UI" w:hAnsi="Segoe UI" w:cs="Segoe UI"/>
-          <w:sz w:val="32"/>
-          <w:szCs w:val="32"/>
+          <w:rFonts w:ascii="Times New Roman" w:hAnsi="Times New Roman" w:cs="Times New Roman"/>
+          <w:sz w:val="24"/>
+          <w:szCs w:val="24"/>
+        </w:rPr>
+      </w:pPr>
+      <w:r>
+        <w:rPr>
+          <w:rFonts w:ascii="Times New Roman" w:hAnsi="Times New Roman" w:cs="Times New Roman"/>
+          <w:sz w:val="24"/>
+          <w:szCs w:val="24"/>
         </w:rPr>
         <w:t>1534021360</w:t>
       </w:r>
@@ -330,9 +368,9 @@
         <w:pStyle w:val="NoSpacing"/>
         <w:jc w:val="center"/>
         <w:rPr>
-          <w:rFonts w:ascii="Segoe UI" w:hAnsi="Segoe UI" w:cs="Segoe UI"/>
-          <w:sz w:val="32"/>
-          <w:szCs w:val="32"/>
+          <w:rFonts w:ascii="Times New Roman" w:hAnsi="Times New Roman" w:cs="Times New Roman"/>
+          <w:sz w:val="24"/>
+          <w:szCs w:val="24"/>
         </w:rPr>
       </w:pPr>
     </w:p>
@@ -341,9 +379,9 @@
         <w:pStyle w:val="NoSpacing"/>
         <w:jc w:val="center"/>
         <w:rPr>
-          <w:rFonts w:ascii="Segoe UI" w:hAnsi="Segoe UI" w:cs="Segoe UI"/>
-          <w:sz w:val="32"/>
-          <w:szCs w:val="32"/>
+          <w:rFonts w:ascii="Times New Roman" w:hAnsi="Times New Roman" w:cs="Times New Roman"/>
+          <w:sz w:val="24"/>
+          <w:szCs w:val="24"/>
         </w:rPr>
       </w:pPr>
     </w:p>
@@ -352,16 +390,27 @@
         <w:pStyle w:val="NoSpacing"/>
         <w:jc w:val="center"/>
         <w:rPr>
-          <w:rFonts w:ascii="Segoe UI" w:hAnsi="Segoe UI" w:cs="Segoe UI"/>
-          <w:sz w:val="40"/>
-          <w:szCs w:val="40"/>
-        </w:rPr>
-      </w:pPr>
-      <w:r>
-        <w:rPr>
-          <w:rFonts w:ascii="Segoe UI" w:hAnsi="Segoe UI" w:cs="Segoe UI"/>
-          <w:sz w:val="40"/>
-          <w:szCs w:val="40"/>
+          <w:rFonts w:ascii="Times New Roman" w:hAnsi="Times New Roman" w:cs="Times New Roman"/>
+          <w:sz w:val="24"/>
+          <w:szCs w:val="24"/>
+        </w:rPr>
+      </w:pPr>
+    </w:p>
+    <w:p>
+      <w:pPr>
+        <w:pStyle w:val="NoSpacing"/>
+        <w:jc w:val="center"/>
+        <w:rPr>
+          <w:rFonts w:ascii="Times New Roman" w:hAnsi="Times New Roman" w:cs="Times New Roman"/>
+          <w:sz w:val="24"/>
+          <w:szCs w:val="24"/>
+        </w:rPr>
+      </w:pPr>
+      <w:r>
+        <w:rPr>
+          <w:rFonts w:ascii="Times New Roman" w:hAnsi="Times New Roman" w:cs="Times New Roman"/>
+          <w:sz w:val="24"/>
+          <w:szCs w:val="24"/>
         </w:rPr>
         <w:t>UNIVERSITAS KRISNADWIPAYANA</w:t>
       </w:r>
@@ -371,16 +420,16 @@
         <w:pStyle w:val="NoSpacing"/>
         <w:jc w:val="center"/>
         <w:rPr>
-          <w:rFonts w:ascii="Segoe UI" w:hAnsi="Segoe UI" w:cs="Segoe UI"/>
-          <w:sz w:val="32"/>
-          <w:szCs w:val="32"/>
-        </w:rPr>
-      </w:pPr>
-      <w:r>
-        <w:rPr>
-          <w:rFonts w:ascii="Segoe UI" w:hAnsi="Segoe UI" w:cs="Segoe UI"/>
-          <w:sz w:val="32"/>
-          <w:szCs w:val="32"/>
+          <w:rFonts w:ascii="Times New Roman" w:hAnsi="Times New Roman" w:cs="Times New Roman"/>
+          <w:sz w:val="24"/>
+          <w:szCs w:val="24"/>
+        </w:rPr>
+      </w:pPr>
+      <w:r>
+        <w:rPr>
+          <w:rFonts w:ascii="Times New Roman" w:hAnsi="Times New Roman" w:cs="Times New Roman"/>
+          <w:sz w:val="24"/>
+          <w:szCs w:val="24"/>
         </w:rPr>
         <w:t>FAKULTAS EKONOMI</w:t>
       </w:r>
@@ -390,16 +439,16 @@
         <w:pStyle w:val="NoSpacing"/>
         <w:jc w:val="center"/>
         <w:rPr>
-          <w:rFonts w:ascii="Segoe UI" w:hAnsi="Segoe UI" w:cs="Segoe UI"/>
-          <w:sz w:val="32"/>
-          <w:szCs w:val="32"/>
-        </w:rPr>
-      </w:pPr>
-      <w:r>
-        <w:rPr>
-          <w:rFonts w:ascii="Segoe UI" w:hAnsi="Segoe UI" w:cs="Segoe UI"/>
-          <w:sz w:val="32"/>
-          <w:szCs w:val="32"/>
+          <w:rFonts w:ascii="Times New Roman" w:hAnsi="Times New Roman" w:cs="Times New Roman"/>
+          <w:sz w:val="24"/>
+          <w:szCs w:val="24"/>
+        </w:rPr>
+      </w:pPr>
+      <w:r>
+        <w:rPr>
+          <w:rFonts w:ascii="Times New Roman" w:hAnsi="Times New Roman" w:cs="Times New Roman"/>
+          <w:sz w:val="24"/>
+          <w:szCs w:val="24"/>
         </w:rPr>
         <w:t>JAKARTA</w:t>
       </w:r>
@@ -409,16 +458,16 @@
         <w:pStyle w:val="NoSpacing"/>
         <w:jc w:val="center"/>
         <w:rPr>
-          <w:rFonts w:ascii="Segoe UI" w:hAnsi="Segoe UI" w:cs="Segoe UI"/>
-          <w:sz w:val="32"/>
-          <w:szCs w:val="32"/>
-        </w:rPr>
-      </w:pPr>
-      <w:r>
-        <w:rPr>
-          <w:rFonts w:ascii="Segoe UI" w:hAnsi="Segoe UI" w:cs="Segoe UI"/>
-          <w:sz w:val="32"/>
-          <w:szCs w:val="32"/>
+          <w:rFonts w:ascii="Times New Roman" w:hAnsi="Times New Roman" w:cs="Times New Roman"/>
+          <w:sz w:val="24"/>
+          <w:szCs w:val="24"/>
+        </w:rPr>
+      </w:pPr>
+      <w:r>
+        <w:rPr>
+          <w:rFonts w:ascii="Times New Roman" w:hAnsi="Times New Roman" w:cs="Times New Roman"/>
+          <w:sz w:val="24"/>
+          <w:szCs w:val="24"/>
         </w:rPr>
         <w:t>2019</w:t>
       </w:r>
@@ -429,24 +478,24 @@
         <w:spacing w:line="360" w:lineRule="auto"/>
         <w:jc w:val="center"/>
         <w:rPr>
-          <w:rFonts w:ascii="Segoe UI" w:hAnsi="Segoe UI" w:cs="Segoe UI"/>
-          <w:sz w:val="36"/>
-          <w:szCs w:val="36"/>
-        </w:rPr>
-      </w:pPr>
-    </w:p>
-    <w:p>
-      <w:pPr>
-        <w:pStyle w:val="NoSpacing"/>
-        <w:spacing w:line="360" w:lineRule="auto"/>
-        <w:rPr>
-          <w:rFonts w:ascii="Segoe UI" w:hAnsi="Segoe UI" w:cs="Segoe UI"/>
-          <w:sz w:val="36"/>
-          <w:szCs w:val="36"/>
+          <w:rFonts w:ascii="Times New Roman" w:hAnsi="Times New Roman" w:cs="Times New Roman"/>
+          <w:sz w:val="24"/>
+          <w:szCs w:val="24"/>
+        </w:rPr>
+      </w:pPr>
+    </w:p>
+    <w:p>
+      <w:pPr>
+        <w:pStyle w:val="NoSpacing"/>
+        <w:spacing w:line="360" w:lineRule="auto"/>
+        <w:rPr>
+          <w:rFonts w:ascii="Times New Roman" w:hAnsi="Times New Roman" w:cs="Times New Roman"/>
+          <w:sz w:val="24"/>
+          <w:szCs w:val="24"/>
         </w:rPr>
         <w:sectPr>
-          <w:pgSz w:w="12240" w:h="15840"/>
-          <w:pgMar w:top="1440" w:right="1440" w:bottom="1440" w:left="1440" w:header="720" w:footer="720" w:gutter="0"/>
+          <w:pgSz w:w="11909" w:h="16834" w:code="9"/>
+          <w:pgMar w:top="1440" w:right="1440" w:bottom="1440" w:left="2160" w:header="720" w:footer="720" w:gutter="0"/>
           <w:cols w:space="720"/>
           <w:docGrid w:linePitch="360"/>
         </w:sectPr>
@@ -462,12 +511,16 @@
         <w:rPr>
           <w:rFonts w:ascii="Times New Roman" w:hAnsi="Times New Roman" w:cs="Times New Roman"/>
           <w:b/>
-        </w:rPr>
-      </w:pPr>
-      <w:r>
-        <w:rPr>
-          <w:rFonts w:ascii="Times New Roman" w:hAnsi="Times New Roman" w:cs="Times New Roman"/>
-          <w:b/>
+          <w:sz w:val="24"/>
+          <w:szCs w:val="24"/>
+        </w:rPr>
+      </w:pPr>
+      <w:r>
+        <w:rPr>
+          <w:rFonts w:ascii="Times New Roman" w:hAnsi="Times New Roman" w:cs="Times New Roman"/>
+          <w:b/>
+          <w:sz w:val="24"/>
+          <w:szCs w:val="24"/>
         </w:rPr>
         <w:lastRenderedPageBreak/>
         <w:t>BAB –</w:t>
@@ -476,6 +529,8 @@
         <w:rPr>
           <w:rFonts w:ascii="Times New Roman" w:hAnsi="Times New Roman" w:cs="Times New Roman"/>
           <w:b/>
+          <w:sz w:val="24"/>
+          <w:szCs w:val="24"/>
         </w:rPr>
         <w:t xml:space="preserve"> I</w:t>
       </w:r>
@@ -483,6 +538,8 @@
         <w:rPr>
           <w:rFonts w:ascii="Times New Roman" w:hAnsi="Times New Roman" w:cs="Times New Roman"/>
           <w:b/>
+          <w:sz w:val="24"/>
+          <w:szCs w:val="24"/>
         </w:rPr>
         <w:tab/>
       </w:r>
@@ -490,6 +547,8 @@
         <w:rPr>
           <w:rFonts w:ascii="Times New Roman" w:hAnsi="Times New Roman" w:cs="Times New Roman"/>
           <w:b/>
+          <w:sz w:val="24"/>
+          <w:szCs w:val="24"/>
         </w:rPr>
         <w:t>PENDAHULUAN</w:t>
       </w:r>
@@ -506,15 +565,247 @@
         <w:rPr>
           <w:rFonts w:ascii="Times New Roman" w:hAnsi="Times New Roman" w:cs="Times New Roman"/>
           <w:b/>
-        </w:rPr>
-      </w:pPr>
-      <w:r>
-        <w:rPr>
-          <w:rFonts w:ascii="Times New Roman" w:hAnsi="Times New Roman" w:cs="Times New Roman"/>
-          <w:b/>
+          <w:sz w:val="24"/>
+          <w:szCs w:val="24"/>
+        </w:rPr>
+      </w:pPr>
+      <w:r>
+        <w:rPr>
+          <w:rFonts w:ascii="Times New Roman" w:hAnsi="Times New Roman" w:cs="Times New Roman"/>
+          <w:b/>
+          <w:sz w:val="24"/>
+          <w:szCs w:val="24"/>
         </w:rPr>
         <w:t>Latar Belakang</w:t>
       </w:r>
+    </w:p>
+    <w:p>
+      <w:pPr>
+        <w:pStyle w:val="NoSpacing"/>
+        <w:spacing w:line="360" w:lineRule="auto"/>
+        <w:ind w:left="1620"/>
+        <w:jc w:val="both"/>
+        <w:rPr>
+          <w:rFonts w:ascii="Times New Roman" w:hAnsi="Times New Roman" w:cs="Times New Roman"/>
+          <w:sz w:val="24"/>
+          <w:szCs w:val="24"/>
+        </w:rPr>
+      </w:pPr>
+      <w:r>
+        <w:rPr>
+          <w:rFonts w:ascii="Times New Roman" w:hAnsi="Times New Roman" w:cs="Times New Roman"/>
+          <w:sz w:val="24"/>
+          <w:szCs w:val="24"/>
+        </w:rPr>
+        <w:t xml:space="preserve">Salah satu sarana investor dalam melakukan investasi pada perusahaan adalah pasar modal. </w:t>
+      </w:r>
+      <w:r>
+        <w:rPr>
+          <w:rFonts w:ascii="Times New Roman" w:hAnsi="Times New Roman" w:cs="Times New Roman"/>
+          <w:sz w:val="24"/>
+          <w:szCs w:val="24"/>
+        </w:rPr>
+        <w:t xml:space="preserve">Pasar modal juga menunjang perekonomian karena pasar dapat menghubungkan dua pihak yaitu pihak yang membutuhkan dana </w:t>
+      </w:r>
+      <w:r>
+        <w:rPr>
+          <w:rFonts w:ascii="Times New Roman" w:hAnsi="Times New Roman" w:cs="Times New Roman"/>
+          <w:sz w:val="24"/>
+          <w:szCs w:val="24"/>
+        </w:rPr>
+        <w:t>(</w:t>
+      </w:r>
+      <w:r>
+        <w:rPr>
+          <w:rFonts w:ascii="Times New Roman" w:hAnsi="Times New Roman" w:cs="Times New Roman"/>
+          <w:sz w:val="24"/>
+          <w:szCs w:val="24"/>
+        </w:rPr>
+        <w:t xml:space="preserve">perusahaan) dan pihak yang mempunyai kelebihan dana (investor). </w:t>
+      </w:r>
+      <w:r>
+        <w:rPr>
+          <w:rFonts w:ascii="Times New Roman" w:hAnsi="Times New Roman" w:cs="Times New Roman"/>
+          <w:sz w:val="24"/>
+          <w:szCs w:val="24"/>
+        </w:rPr>
+        <w:t xml:space="preserve">Menurut Pradipta dan Suardana (2015) pasar modal di Indonesia memiliki peran yang besar  terhadap perekonomian negara. </w:t>
+      </w:r>
+      <w:r>
+        <w:rPr>
+          <w:rFonts w:ascii="Times New Roman" w:hAnsi="Times New Roman" w:cs="Times New Roman"/>
+          <w:sz w:val="24"/>
+          <w:szCs w:val="24"/>
+        </w:rPr>
+        <w:t>Pasar modal juga membantu keberlangsungan alternatif pendanaan berupa kegiatan operasi perusahaan dan pengembangan bisnis perusahaan.</w:t>
+      </w:r>
+    </w:p>
+    <w:p>
+      <w:pPr>
+        <w:pStyle w:val="NoSpacing"/>
+        <w:spacing w:line="360" w:lineRule="auto"/>
+        <w:ind w:left="1620"/>
+        <w:jc w:val="both"/>
+        <w:rPr>
+          <w:rFonts w:ascii="Times New Roman" w:hAnsi="Times New Roman" w:cs="Times New Roman"/>
+          <w:sz w:val="24"/>
+          <w:szCs w:val="24"/>
+        </w:rPr>
+      </w:pPr>
+      <w:r>
+        <w:rPr>
+          <w:rFonts w:ascii="Times New Roman" w:hAnsi="Times New Roman" w:cs="Times New Roman"/>
+          <w:sz w:val="24"/>
+          <w:szCs w:val="24"/>
+        </w:rPr>
+        <w:t xml:space="preserve">Melalui pasar modal para investor dapat berinvestasi dengan membeli obligasi, saham, dan instrumen surat berharga lainnya dengan tujuan untuk memperoleh keuntungan, baik keuntungan dalam jangka pendek maupun jangka panjang. Abdul Halim (2005: 4) mengatakan bahwa investasi pada hakikatnya adalah penempatan sejumlah dana pada saat ini dengan harapan untuk memperoleh keuntungan di masa mendatang. </w:t>
+      </w:r>
+      <w:r>
+        <w:rPr>
+          <w:rFonts w:ascii="Times New Roman" w:hAnsi="Times New Roman" w:cs="Times New Roman"/>
+          <w:sz w:val="24"/>
+          <w:szCs w:val="24"/>
+        </w:rPr>
+        <w:t>Sebelu</w:t>
+      </w:r>
+      <w:r>
+        <w:rPr>
+          <w:rFonts w:ascii="Times New Roman" w:hAnsi="Times New Roman" w:cs="Times New Roman"/>
+          <w:sz w:val="24"/>
+          <w:szCs w:val="24"/>
+        </w:rPr>
+        <w:t>m</w:t>
+      </w:r>
+      <w:r>
+        <w:rPr>
+          <w:rFonts w:ascii="Times New Roman" w:hAnsi="Times New Roman" w:cs="Times New Roman"/>
+          <w:sz w:val="24"/>
+          <w:szCs w:val="24"/>
+        </w:rPr>
+        <w:t xml:space="preserve"> mengambil keputusan </w:t>
+      </w:r>
+      <w:r>
+        <w:rPr>
+          <w:rFonts w:ascii="Times New Roman" w:hAnsi="Times New Roman" w:cs="Times New Roman"/>
+          <w:sz w:val="24"/>
+          <w:szCs w:val="24"/>
+        </w:rPr>
+        <w:t xml:space="preserve">untuk </w:t>
+      </w:r>
+      <w:r>
+        <w:rPr>
+          <w:rFonts w:ascii="Times New Roman" w:hAnsi="Times New Roman" w:cs="Times New Roman"/>
+          <w:sz w:val="24"/>
+          <w:szCs w:val="24"/>
+        </w:rPr>
+        <w:t xml:space="preserve">berinvestasi di pasar modal sebaiknnya investor </w:t>
+      </w:r>
+      <w:r>
+        <w:rPr>
+          <w:rFonts w:ascii="Times New Roman" w:hAnsi="Times New Roman" w:cs="Times New Roman"/>
+          <w:sz w:val="24"/>
+          <w:szCs w:val="24"/>
+        </w:rPr>
+        <w:t xml:space="preserve">melakukan </w:t>
+      </w:r>
+      <w:r>
+        <w:rPr>
+          <w:rFonts w:ascii="Times New Roman" w:hAnsi="Times New Roman" w:cs="Times New Roman"/>
+          <w:sz w:val="24"/>
+          <w:szCs w:val="24"/>
+        </w:rPr>
+        <w:t xml:space="preserve">pengamatan dan </w:t>
+      </w:r>
+      <w:r>
+        <w:rPr>
+          <w:rFonts w:ascii="Times New Roman" w:hAnsi="Times New Roman" w:cs="Times New Roman"/>
+          <w:sz w:val="24"/>
+          <w:szCs w:val="24"/>
+        </w:rPr>
+        <w:t xml:space="preserve">analisis keuangan. Hal tersebut dilakukan dengan tujuan agar investor dapat meminimalisasi risko dan tidak mengalami kerugian yang besar. </w:t>
+      </w:r>
+    </w:p>
+    <w:p>
+      <w:pPr>
+        <w:pStyle w:val="NoSpacing"/>
+        <w:spacing w:line="360" w:lineRule="auto"/>
+        <w:ind w:left="1620"/>
+        <w:jc w:val="both"/>
+        <w:rPr>
+          <w:rFonts w:ascii="Times New Roman" w:hAnsi="Times New Roman" w:cs="Times New Roman"/>
+          <w:sz w:val="24"/>
+          <w:szCs w:val="24"/>
+        </w:rPr>
+      </w:pPr>
+      <w:r>
+        <w:rPr>
+          <w:rFonts w:ascii="Times New Roman" w:hAnsi="Times New Roman" w:cs="Times New Roman"/>
+          <w:sz w:val="24"/>
+          <w:szCs w:val="24"/>
+        </w:rPr>
+        <w:t>Pengamatan</w:t>
+      </w:r>
+      <w:r>
+        <w:rPr>
+          <w:rFonts w:ascii="Times New Roman" w:hAnsi="Times New Roman" w:cs="Times New Roman"/>
+          <w:sz w:val="24"/>
+          <w:szCs w:val="24"/>
+        </w:rPr>
+        <w:t xml:space="preserve"> dan analisis</w:t>
+      </w:r>
+      <w:r>
+        <w:rPr>
+          <w:rFonts w:ascii="Times New Roman" w:hAnsi="Times New Roman" w:cs="Times New Roman"/>
+          <w:sz w:val="24"/>
+          <w:szCs w:val="24"/>
+        </w:rPr>
+        <w:t xml:space="preserve"> terhadap perubahan indikator ekonomi</w:t>
+      </w:r>
+      <w:r>
+        <w:rPr>
+          <w:rFonts w:ascii="Times New Roman" w:hAnsi="Times New Roman" w:cs="Times New Roman"/>
+          <w:sz w:val="24"/>
+          <w:szCs w:val="24"/>
+        </w:rPr>
+        <w:t xml:space="preserve"> makro seperti PDB (Produk Domestik Bruto), inflasi, tingkat bunga, dan nilai tukar mata uang dapat membantu investor dalam meramalkan apa yang akan terjadi pada perubahan di pasar modal. Hal tersebut </w:t>
+      </w:r>
+      <w:r>
+        <w:rPr>
+          <w:rFonts w:ascii="Times New Roman" w:hAnsi="Times New Roman" w:cs="Times New Roman"/>
+          <w:sz w:val="24"/>
+          <w:szCs w:val="24"/>
+        </w:rPr>
+        <w:t xml:space="preserve">penting </w:t>
+      </w:r>
+      <w:r>
+        <w:rPr>
+          <w:rFonts w:ascii="Times New Roman" w:hAnsi="Times New Roman" w:cs="Times New Roman"/>
+          <w:sz w:val="24"/>
+          <w:szCs w:val="24"/>
+        </w:rPr>
+        <w:t>untuk dilakukan karena (1) adanya kecenderungan hubungan yang kuat antara apa yang terjadi di lingkungan ekonomi makro dengan kinerja suatu pasar modal, (2) pasar modal mencerminkan apa yang terjadi pada perekonomian makro, dan (3) fluktuasi yang terjadi di pasar modal akan berkaitan dengan perubahan yang terjadi pada berbagai variabel ekonomi makro. Siegel (1991), menyimpulkan adanya hubungan yang kuat antara harga saham den kinerja ekonomi makro, dan menemukan bahwa perubahan pada harga saham selalu terjadi sebelum terjadinya perubahan ekonomi.</w:t>
+      </w:r>
+      <w:r>
+        <w:rPr>
+          <w:rFonts w:ascii="Times New Roman" w:hAnsi="Times New Roman" w:cs="Times New Roman"/>
+          <w:sz w:val="24"/>
+          <w:szCs w:val="24"/>
+        </w:rPr>
+        <w:t xml:space="preserve"> </w:t>
+      </w:r>
+    </w:p>
+    <w:p>
+      <w:pPr>
+        <w:pStyle w:val="NoSpacing"/>
+        <w:spacing w:line="360" w:lineRule="auto"/>
+        <w:ind w:left="1620"/>
+        <w:jc w:val="both"/>
+        <w:rPr>
+          <w:rFonts w:ascii="Times New Roman" w:hAnsi="Times New Roman" w:cs="Times New Roman"/>
+          <w:sz w:val="24"/>
+          <w:szCs w:val="24"/>
+        </w:rPr>
+      </w:pPr>
     </w:p>
     <w:p>
       <w:pPr>
@@ -528,12 +819,16 @@
         <w:rPr>
           <w:rFonts w:ascii="Times New Roman" w:hAnsi="Times New Roman" w:cs="Times New Roman"/>
           <w:b/>
-        </w:rPr>
-      </w:pPr>
-      <w:r>
-        <w:rPr>
-          <w:rFonts w:ascii="Times New Roman" w:hAnsi="Times New Roman" w:cs="Times New Roman"/>
-          <w:b/>
+          <w:sz w:val="24"/>
+          <w:szCs w:val="24"/>
+        </w:rPr>
+      </w:pPr>
+      <w:r>
+        <w:rPr>
+          <w:rFonts w:ascii="Times New Roman" w:hAnsi="Times New Roman" w:cs="Times New Roman"/>
+          <w:b/>
+          <w:sz w:val="24"/>
+          <w:szCs w:val="24"/>
         </w:rPr>
         <w:t>Pembatasan Masalah</w:t>
       </w:r>
@@ -550,12 +845,16 @@
         <w:rPr>
           <w:rFonts w:ascii="Times New Roman" w:hAnsi="Times New Roman" w:cs="Times New Roman"/>
           <w:b/>
-        </w:rPr>
-      </w:pPr>
-      <w:r>
-        <w:rPr>
-          <w:rFonts w:ascii="Times New Roman" w:hAnsi="Times New Roman" w:cs="Times New Roman"/>
-          <w:b/>
+          <w:sz w:val="24"/>
+          <w:szCs w:val="24"/>
+        </w:rPr>
+      </w:pPr>
+      <w:r>
+        <w:rPr>
+          <w:rFonts w:ascii="Times New Roman" w:hAnsi="Times New Roman" w:cs="Times New Roman"/>
+          <w:b/>
+          <w:sz w:val="24"/>
+          <w:szCs w:val="24"/>
         </w:rPr>
         <w:t>Perumusan Masalah</w:t>
       </w:r>
@@ -568,11 +867,15 @@
         <w:jc w:val="both"/>
         <w:rPr>
           <w:rFonts w:ascii="Times New Roman" w:hAnsi="Times New Roman" w:cs="Times New Roman"/>
-        </w:rPr>
-      </w:pPr>
-      <w:r>
-        <w:rPr>
-          <w:rFonts w:ascii="Times New Roman" w:hAnsi="Times New Roman" w:cs="Times New Roman"/>
+          <w:sz w:val="24"/>
+          <w:szCs w:val="24"/>
+        </w:rPr>
+      </w:pPr>
+      <w:r>
+        <w:rPr>
+          <w:rFonts w:ascii="Times New Roman" w:hAnsi="Times New Roman" w:cs="Times New Roman"/>
+          <w:sz w:val="24"/>
+          <w:szCs w:val="24"/>
         </w:rPr>
         <w:t>Berdasarkan latar belakang yang telah diuraikan di atas, maka hasil penelitian ini akan menjawab permasalahan sebagai berikut:</w:t>
       </w:r>
@@ -588,11 +891,15 @@
         <w:jc w:val="both"/>
         <w:rPr>
           <w:rFonts w:ascii="Times New Roman" w:hAnsi="Times New Roman" w:cs="Times New Roman"/>
-        </w:rPr>
-      </w:pPr>
-      <w:r>
-        <w:rPr>
-          <w:rFonts w:ascii="Times New Roman" w:hAnsi="Times New Roman" w:cs="Times New Roman"/>
+          <w:sz w:val="24"/>
+          <w:szCs w:val="24"/>
+        </w:rPr>
+      </w:pPr>
+      <w:r>
+        <w:rPr>
+          <w:rFonts w:ascii="Times New Roman" w:hAnsi="Times New Roman" w:cs="Times New Roman"/>
+          <w:sz w:val="24"/>
+          <w:szCs w:val="24"/>
         </w:rPr>
         <w:t>Apakah EPS, DER, dan ROA memberikan pengaruh yang signifikan secara simultan terhadap harga saham perusahaan semen yang terdaftar di Bursa Efek Indonesia untuk periode 2014-2018?</w:t>
       </w:r>
@@ -608,31 +915,17 @@
         <w:jc w:val="both"/>
         <w:rPr>
           <w:rFonts w:ascii="Times New Roman" w:hAnsi="Times New Roman" w:cs="Times New Roman"/>
-        </w:rPr>
-      </w:pPr>
-      <w:r>
-        <w:rPr>
-          <w:rFonts w:ascii="Times New Roman" w:hAnsi="Times New Roman" w:cs="Times New Roman"/>
-        </w:rPr>
-        <w:t xml:space="preserve">Apakah EPS, DER, dan ROA memberikan pengaruh yang signifikan secara </w:t>
-      </w:r>
-      <w:r>
-        <w:rPr>
-          <w:rFonts w:ascii="Times New Roman" w:hAnsi="Times New Roman" w:cs="Times New Roman"/>
-        </w:rPr>
-        <w:t>parsial</w:t>
-      </w:r>
-      <w:r>
-        <w:rPr>
-          <w:rFonts w:ascii="Times New Roman" w:hAnsi="Times New Roman" w:cs="Times New Roman"/>
-        </w:rPr>
-        <w:t xml:space="preserve"> terhadap harga saham perusahaan semen yang terdaftar di Bursa Efek Indonesia untuk periode 2014-201</w:t>
-      </w:r>
-      <w:r>
-        <w:rPr>
-          <w:rFonts w:ascii="Times New Roman" w:hAnsi="Times New Roman" w:cs="Times New Roman"/>
-        </w:rPr>
-        <w:t>8?</w:t>
+          <w:sz w:val="24"/>
+          <w:szCs w:val="24"/>
+        </w:rPr>
+      </w:pPr>
+      <w:r>
+        <w:rPr>
+          <w:rFonts w:ascii="Times New Roman" w:hAnsi="Times New Roman" w:cs="Times New Roman"/>
+          <w:sz w:val="24"/>
+          <w:szCs w:val="24"/>
+        </w:rPr>
+        <w:t>Apakah EPS, DER, dan ROA memberikan pengaruh yang signifikan secara parsial terhadap harga saham perusahaan semen yang terdaftar di Bursa Efek Indonesia untuk periode 2014-2018?</w:t>
       </w:r>
     </w:p>
     <w:p>
@@ -643,6 +936,8 @@
         <w:rPr>
           <w:rFonts w:ascii="Times New Roman" w:hAnsi="Times New Roman" w:cs="Times New Roman"/>
           <w:b/>
+          <w:sz w:val="24"/>
+          <w:szCs w:val="24"/>
         </w:rPr>
       </w:pPr>
     </w:p>
@@ -658,12 +953,16 @@
         <w:rPr>
           <w:rFonts w:ascii="Times New Roman" w:hAnsi="Times New Roman" w:cs="Times New Roman"/>
           <w:b/>
-        </w:rPr>
-      </w:pPr>
-      <w:r>
-        <w:rPr>
-          <w:rFonts w:ascii="Times New Roman" w:hAnsi="Times New Roman" w:cs="Times New Roman"/>
-          <w:b/>
+          <w:sz w:val="24"/>
+          <w:szCs w:val="24"/>
+        </w:rPr>
+      </w:pPr>
+      <w:r>
+        <w:rPr>
+          <w:rFonts w:ascii="Times New Roman" w:hAnsi="Times New Roman" w:cs="Times New Roman"/>
+          <w:b/>
+          <w:sz w:val="24"/>
+          <w:szCs w:val="24"/>
         </w:rPr>
         <w:t>Tujuan Penelitian</w:t>
       </w:r>
@@ -675,19 +974,17 @@
         <w:ind w:left="1620"/>
         <w:rPr>
           <w:rFonts w:ascii="Times New Roman" w:hAnsi="Times New Roman" w:cs="Times New Roman"/>
-        </w:rPr>
-      </w:pPr>
-      <w:r>
-        <w:rPr>
-          <w:rFonts w:ascii="Times New Roman" w:hAnsi="Times New Roman" w:cs="Times New Roman"/>
-        </w:rPr>
-        <w:t xml:space="preserve">Penelitian </w:t>
-      </w:r>
-      <w:r>
-        <w:rPr>
-          <w:rFonts w:ascii="Times New Roman" w:hAnsi="Times New Roman" w:cs="Times New Roman"/>
-        </w:rPr>
-        <w:t>ini dilakukan untuk menjawab permasalahan sebagai berikut:</w:t>
+          <w:sz w:val="24"/>
+          <w:szCs w:val="24"/>
+        </w:rPr>
+      </w:pPr>
+      <w:r>
+        <w:rPr>
+          <w:rFonts w:ascii="Times New Roman" w:hAnsi="Times New Roman" w:cs="Times New Roman"/>
+          <w:sz w:val="24"/>
+          <w:szCs w:val="24"/>
+        </w:rPr>
+        <w:t>Penelitian ini dilakukan untuk menjawab permasalahan sebagai berikut:</w:t>
       </w:r>
     </w:p>
     <w:p>
@@ -701,61 +998,49 @@
         <w:jc w:val="both"/>
         <w:rPr>
           <w:rFonts w:ascii="Times New Roman" w:hAnsi="Times New Roman" w:cs="Times New Roman"/>
-        </w:rPr>
-      </w:pPr>
-      <w:r>
-        <w:rPr>
-          <w:rFonts w:ascii="Times New Roman" w:hAnsi="Times New Roman" w:cs="Times New Roman"/>
+          <w:sz w:val="24"/>
+          <w:szCs w:val="24"/>
+        </w:rPr>
+      </w:pPr>
+      <w:r>
+        <w:rPr>
+          <w:rFonts w:ascii="Times New Roman" w:hAnsi="Times New Roman" w:cs="Times New Roman"/>
+          <w:sz w:val="24"/>
+          <w:szCs w:val="24"/>
         </w:rPr>
         <w:t>Untuk mengetahui</w:t>
       </w:r>
       <w:r>
         <w:rPr>
           <w:rFonts w:ascii="Times New Roman" w:hAnsi="Times New Roman" w:cs="Times New Roman"/>
+          <w:sz w:val="24"/>
+          <w:szCs w:val="24"/>
         </w:rPr>
         <w:t xml:space="preserve"> dan menganalisis</w:t>
       </w:r>
       <w:r>
         <w:rPr>
           <w:rFonts w:ascii="Times New Roman" w:hAnsi="Times New Roman" w:cs="Times New Roman"/>
-        </w:rPr>
-        <w:t xml:space="preserve"> </w:t>
-      </w:r>
-      <w:r>
-        <w:rPr>
-          <w:rFonts w:ascii="Times New Roman" w:hAnsi="Times New Roman" w:cs="Times New Roman"/>
-        </w:rPr>
-        <w:t>signifikan secara simultan</w:t>
-      </w:r>
-      <w:r>
-        <w:rPr>
-          <w:rFonts w:ascii="Times New Roman" w:hAnsi="Times New Roman" w:cs="Times New Roman"/>
-        </w:rPr>
-        <w:t xml:space="preserve"> </w:t>
-      </w:r>
-      <w:r>
-        <w:rPr>
-          <w:rFonts w:ascii="Times New Roman" w:hAnsi="Times New Roman" w:cs="Times New Roman"/>
-        </w:rPr>
-        <w:t xml:space="preserve">pengaruh </w:t>
-      </w:r>
-      <w:r>
-        <w:rPr>
-          <w:rFonts w:ascii="Times New Roman" w:hAnsi="Times New Roman" w:cs="Times New Roman"/>
-        </w:rPr>
-        <w:t xml:space="preserve"> </w:t>
-      </w:r>
-      <w:r>
-        <w:rPr>
-          <w:rFonts w:ascii="Times New Roman" w:hAnsi="Times New Roman" w:cs="Times New Roman"/>
-        </w:rPr>
-        <w:t>EPS, DER, dan ROA terhadap harga saham perusahaan semen yang terdaftar di Bursa Efek Indonesia untuk periode 2014-201</w:t>
-      </w:r>
-      <w:r>
-        <w:rPr>
-          <w:rFonts w:ascii="Times New Roman" w:hAnsi="Times New Roman" w:cs="Times New Roman"/>
-        </w:rPr>
-        <w:t>8</w:t>
+          <w:sz w:val="24"/>
+          <w:szCs w:val="24"/>
+        </w:rPr>
+        <w:t xml:space="preserve"> signifikan secara simultan </w:t>
+      </w:r>
+      <w:r>
+        <w:rPr>
+          <w:rFonts w:ascii="Times New Roman" w:hAnsi="Times New Roman" w:cs="Times New Roman"/>
+          <w:sz w:val="24"/>
+          <w:szCs w:val="24"/>
+        </w:rPr>
+        <w:t xml:space="preserve">pengaruh  </w:t>
+      </w:r>
+      <w:r>
+        <w:rPr>
+          <w:rFonts w:ascii="Times New Roman" w:hAnsi="Times New Roman" w:cs="Times New Roman"/>
+          <w:sz w:val="24"/>
+          <w:szCs w:val="24"/>
+        </w:rPr>
+        <w:t>EPS, DER, dan ROA terhadap harga saham perusahaan semen yang terdaftar di Bursa Efek Indonesia untuk periode 2014-2018</w:t>
       </w:r>
     </w:p>
     <w:p>
@@ -769,29 +1054,23 @@
         <w:jc w:val="both"/>
         <w:rPr>
           <w:rFonts w:ascii="Times New Roman" w:hAnsi="Times New Roman" w:cs="Times New Roman"/>
-        </w:rPr>
-      </w:pPr>
-      <w:r>
-        <w:rPr>
-          <w:rFonts w:ascii="Times New Roman" w:hAnsi="Times New Roman" w:cs="Times New Roman"/>
-        </w:rPr>
-        <w:t xml:space="preserve">Untuk mengetahui dan menganalisis signifikan secara </w:t>
-      </w:r>
-      <w:r>
-        <w:rPr>
-          <w:rFonts w:ascii="Times New Roman" w:hAnsi="Times New Roman" w:cs="Times New Roman"/>
-        </w:rPr>
-        <w:t>parsial</w:t>
-      </w:r>
-      <w:r>
-        <w:rPr>
-          <w:rFonts w:ascii="Times New Roman" w:hAnsi="Times New Roman" w:cs="Times New Roman"/>
-        </w:rPr>
-        <w:t xml:space="preserve"> pengaruh  </w:t>
-      </w:r>
-      <w:r>
-        <w:rPr>
-          <w:rFonts w:ascii="Times New Roman" w:hAnsi="Times New Roman" w:cs="Times New Roman"/>
+          <w:sz w:val="24"/>
+          <w:szCs w:val="24"/>
+        </w:rPr>
+      </w:pPr>
+      <w:r>
+        <w:rPr>
+          <w:rFonts w:ascii="Times New Roman" w:hAnsi="Times New Roman" w:cs="Times New Roman"/>
+          <w:sz w:val="24"/>
+          <w:szCs w:val="24"/>
+        </w:rPr>
+        <w:t xml:space="preserve">Untuk mengetahui dan menganalisis signifikan secara parsial pengaruh  </w:t>
+      </w:r>
+      <w:r>
+        <w:rPr>
+          <w:rFonts w:ascii="Times New Roman" w:hAnsi="Times New Roman" w:cs="Times New Roman"/>
+          <w:sz w:val="24"/>
+          <w:szCs w:val="24"/>
         </w:rPr>
         <w:t>EPS, DER, dan ROA terhadap harga saham perusahaan semen yang terdaftar di Bursa Efek Indonesia untuk periode 2014-2018</w:t>
       </w:r>
@@ -804,6 +1083,8 @@
         <w:rPr>
           <w:rFonts w:ascii="Times New Roman" w:hAnsi="Times New Roman" w:cs="Times New Roman"/>
           <w:b/>
+          <w:sz w:val="24"/>
+          <w:szCs w:val="24"/>
         </w:rPr>
       </w:pPr>
     </w:p>
@@ -819,12 +1100,16 @@
         <w:rPr>
           <w:rFonts w:ascii="Times New Roman" w:hAnsi="Times New Roman" w:cs="Times New Roman"/>
           <w:b/>
-        </w:rPr>
-      </w:pPr>
-      <w:r>
-        <w:rPr>
-          <w:rFonts w:ascii="Times New Roman" w:hAnsi="Times New Roman" w:cs="Times New Roman"/>
-          <w:b/>
+          <w:sz w:val="24"/>
+          <w:szCs w:val="24"/>
+        </w:rPr>
+      </w:pPr>
+      <w:r>
+        <w:rPr>
+          <w:rFonts w:ascii="Times New Roman" w:hAnsi="Times New Roman" w:cs="Times New Roman"/>
+          <w:b/>
+          <w:sz w:val="24"/>
+          <w:szCs w:val="24"/>
         </w:rPr>
         <w:t>Manfaat Penelitian</w:t>
       </w:r>
@@ -841,12 +1126,16 @@
         <w:rPr>
           <w:rFonts w:ascii="Times New Roman" w:hAnsi="Times New Roman" w:cs="Times New Roman"/>
           <w:b/>
-        </w:rPr>
-      </w:pPr>
-      <w:r>
-        <w:rPr>
-          <w:rFonts w:ascii="Times New Roman" w:hAnsi="Times New Roman" w:cs="Times New Roman"/>
-          <w:b/>
+          <w:sz w:val="24"/>
+          <w:szCs w:val="24"/>
+        </w:rPr>
+      </w:pPr>
+      <w:r>
+        <w:rPr>
+          <w:rFonts w:ascii="Times New Roman" w:hAnsi="Times New Roman" w:cs="Times New Roman"/>
+          <w:b/>
+          <w:sz w:val="24"/>
+          <w:szCs w:val="24"/>
         </w:rPr>
         <w:t>Bagi Peneliti</w:t>
       </w:r>
@@ -859,192 +1148,251 @@
         <w:jc w:val="both"/>
         <w:rPr>
           <w:rFonts w:ascii="Times New Roman" w:hAnsi="Times New Roman" w:cs="Times New Roman"/>
-        </w:rPr>
-      </w:pPr>
-      <w:r>
-        <w:rPr>
-          <w:rFonts w:ascii="Times New Roman" w:hAnsi="Times New Roman" w:cs="Times New Roman"/>
-        </w:rPr>
-        <w:t>Hasil p</w:t>
-      </w:r>
-      <w:r>
-        <w:rPr>
-          <w:rFonts w:ascii="Times New Roman" w:hAnsi="Times New Roman" w:cs="Times New Roman"/>
-        </w:rPr>
-        <w:t xml:space="preserve">enelitian </w:t>
-      </w:r>
-      <w:r>
-        <w:rPr>
-          <w:rFonts w:ascii="Times New Roman" w:hAnsi="Times New Roman" w:cs="Times New Roman"/>
-        </w:rPr>
-        <w:t xml:space="preserve">ini </w:t>
-      </w:r>
-      <w:r>
-        <w:rPr>
-          <w:rFonts w:ascii="Times New Roman" w:hAnsi="Times New Roman" w:cs="Times New Roman"/>
           <w:color w:val="000000" w:themeColor="text1"/>
+          <w:sz w:val="24"/>
+          <w:szCs w:val="24"/>
           <w14:textOutline w14:w="0" w14:cap="flat" w14:cmpd="sng" w14:algn="ctr">
             <w14:noFill/>
             <w14:prstDash w14:val="solid"/>
             <w14:round/>
           </w14:textOutline>
         </w:rPr>
-        <w:t xml:space="preserve">diharapkan dapat memberikan tambahan pengetahuan dan </w:t>
+      </w:pPr>
+      <w:r>
+        <w:rPr>
+          <w:rFonts w:ascii="Times New Roman" w:hAnsi="Times New Roman" w:cs="Times New Roman"/>
+          <w:sz w:val="24"/>
+          <w:szCs w:val="24"/>
+        </w:rPr>
+        <w:t xml:space="preserve">Hasil penelitian ini </w:t>
       </w:r>
       <w:r>
         <w:rPr>
           <w:rFonts w:ascii="Times New Roman" w:hAnsi="Times New Roman" w:cs="Times New Roman"/>
           <w:color w:val="000000" w:themeColor="text1"/>
+          <w:sz w:val="24"/>
+          <w:szCs w:val="24"/>
           <w14:textOutline w14:w="0" w14:cap="flat" w14:cmpd="sng" w14:algn="ctr">
             <w14:noFill/>
             <w14:prstDash w14:val="solid"/>
             <w14:round/>
           </w14:textOutline>
         </w:rPr>
-        <w:t xml:space="preserve">dapat digunakan sebagai </w:t>
+        <w:t xml:space="preserve">diharapkan dapat memberikan tambahan pengetahuan dan </w:t>
       </w:r>
       <w:r>
         <w:rPr>
           <w:rFonts w:ascii="Times New Roman" w:hAnsi="Times New Roman" w:cs="Times New Roman"/>
           <w:color w:val="000000" w:themeColor="text1"/>
+          <w:sz w:val="24"/>
+          <w:szCs w:val="24"/>
           <w14:textOutline w14:w="0" w14:cap="flat" w14:cmpd="sng" w14:algn="ctr">
             <w14:noFill/>
             <w14:prstDash w14:val="solid"/>
             <w14:round/>
           </w14:textOutline>
         </w:rPr>
-        <w:t>acuan bagi penelitian-penelitian sejenis dan penelitian-penelitian lanjutan</w:t>
+        <w:t xml:space="preserve">dapat digunakan sebagai </w:t>
       </w:r>
       <w:r>
         <w:rPr>
           <w:rFonts w:ascii="Times New Roman" w:hAnsi="Times New Roman" w:cs="Times New Roman"/>
           <w:color w:val="000000" w:themeColor="text1"/>
+          <w:sz w:val="24"/>
+          <w:szCs w:val="24"/>
           <w14:textOutline w14:w="0" w14:cap="flat" w14:cmpd="sng" w14:algn="ctr">
             <w14:noFill/>
             <w14:prstDash w14:val="solid"/>
             <w14:round/>
           </w14:textOutline>
         </w:rPr>
-        <w:t>.</w:t>
-      </w:r>
-    </w:p>
-    <w:p>
-      <w:pPr>
-        <w:pStyle w:val="NoSpacing"/>
-        <w:numPr>
-          <w:ilvl w:val="2"/>
-          <w:numId w:val="2"/>
-        </w:numPr>
-        <w:spacing w:line="360" w:lineRule="auto"/>
-        <w:ind w:left="2160" w:hanging="540"/>
-        <w:rPr>
-          <w:rFonts w:ascii="Times New Roman" w:hAnsi="Times New Roman" w:cs="Times New Roman"/>
-          <w:b/>
-        </w:rPr>
-      </w:pPr>
-      <w:r>
-        <w:rPr>
-          <w:rFonts w:ascii="Times New Roman" w:hAnsi="Times New Roman" w:cs="Times New Roman"/>
-          <w:b/>
-        </w:rPr>
-        <w:t>Bagi Pembaca</w:t>
-      </w:r>
-    </w:p>
-    <w:p>
-      <w:pPr>
-        <w:pStyle w:val="NoSpacing"/>
-        <w:spacing w:line="360" w:lineRule="auto"/>
-        <w:ind w:left="2160"/>
-        <w:jc w:val="both"/>
-        <w:rPr>
-          <w:rFonts w:ascii="Times New Roman" w:hAnsi="Times New Roman" w:cs="Times New Roman"/>
-          <w:b/>
-        </w:rPr>
-      </w:pPr>
+        <w:t>acuan bagi penelitian-penelitian sejenis dan penelitian-penelitian lanjutan</w:t>
+      </w:r>
       <w:r>
         <w:rPr>
           <w:rFonts w:ascii="Times New Roman" w:hAnsi="Times New Roman" w:cs="Times New Roman"/>
           <w:color w:val="000000" w:themeColor="text1"/>
+          <w:sz w:val="24"/>
+          <w:szCs w:val="24"/>
           <w14:textOutline w14:w="0" w14:cap="flat" w14:cmpd="sng" w14:algn="ctr">
             <w14:noFill/>
             <w14:prstDash w14:val="solid"/>
             <w14:round/>
           </w14:textOutline>
         </w:rPr>
-        <w:t xml:space="preserve">Hasil penelitian ini </w:t>
-      </w:r>
-      <w:r>
+        <w:t>.</w:t>
+      </w:r>
+    </w:p>
+    <w:p>
+      <w:pPr>
+        <w:pStyle w:val="NoSpacing"/>
+        <w:spacing w:line="360" w:lineRule="auto"/>
+        <w:ind w:left="2160"/>
+        <w:jc w:val="both"/>
+        <w:rPr>
+          <w:rFonts w:ascii="Times New Roman" w:hAnsi="Times New Roman" w:cs="Times New Roman"/>
+          <w:sz w:val="24"/>
+          <w:szCs w:val="24"/>
+        </w:rPr>
+      </w:pPr>
+    </w:p>
+    <w:p>
+      <w:pPr>
+        <w:pStyle w:val="NoSpacing"/>
+        <w:numPr>
+          <w:ilvl w:val="2"/>
+          <w:numId w:val="2"/>
+        </w:numPr>
+        <w:spacing w:line="360" w:lineRule="auto"/>
+        <w:ind w:left="2160" w:hanging="540"/>
+        <w:rPr>
+          <w:rFonts w:ascii="Times New Roman" w:hAnsi="Times New Roman" w:cs="Times New Roman"/>
+          <w:b/>
+          <w:sz w:val="24"/>
+          <w:szCs w:val="24"/>
+        </w:rPr>
+      </w:pPr>
+      <w:r>
+        <w:rPr>
+          <w:rFonts w:ascii="Times New Roman" w:hAnsi="Times New Roman" w:cs="Times New Roman"/>
+          <w:b/>
+          <w:sz w:val="24"/>
+          <w:szCs w:val="24"/>
+        </w:rPr>
+        <w:t>Bagi Pembaca</w:t>
+      </w:r>
+    </w:p>
+    <w:p>
+      <w:pPr>
+        <w:pStyle w:val="NoSpacing"/>
+        <w:spacing w:line="360" w:lineRule="auto"/>
+        <w:ind w:left="2160"/>
+        <w:jc w:val="both"/>
         <w:rPr>
           <w:rFonts w:ascii="Times New Roman" w:hAnsi="Times New Roman" w:cs="Times New Roman"/>
           <w:color w:val="000000" w:themeColor="text1"/>
+          <w:sz w:val="24"/>
+          <w:szCs w:val="24"/>
           <w14:textOutline w14:w="0" w14:cap="flat" w14:cmpd="sng" w14:algn="ctr">
             <w14:noFill/>
             <w14:prstDash w14:val="solid"/>
             <w14:round/>
           </w14:textOutline>
         </w:rPr>
-        <w:t xml:space="preserve">diharapkan dapat menambah pengetahuan dan memberikan informasi </w:t>
-      </w:r>
+      </w:pPr>
       <w:r>
         <w:rPr>
           <w:rFonts w:ascii="Times New Roman" w:hAnsi="Times New Roman" w:cs="Times New Roman"/>
           <w:color w:val="000000" w:themeColor="text1"/>
+          <w:sz w:val="24"/>
+          <w:szCs w:val="24"/>
           <w14:textOutline w14:w="0" w14:cap="flat" w14:cmpd="sng" w14:algn="ctr">
             <w14:noFill/>
             <w14:prstDash w14:val="solid"/>
             <w14:round/>
           </w14:textOutline>
         </w:rPr>
-        <w:t xml:space="preserve">serta </w:t>
+        <w:t xml:space="preserve">Hasil penelitian ini diharapkan dapat menambah pengetahuan dan memberikan informasi </w:t>
       </w:r>
       <w:r>
         <w:rPr>
           <w:rFonts w:ascii="Times New Roman" w:hAnsi="Times New Roman" w:cs="Times New Roman"/>
           <w:color w:val="000000" w:themeColor="text1"/>
+          <w:sz w:val="24"/>
+          <w:szCs w:val="24"/>
           <w14:textOutline w14:w="0" w14:cap="flat" w14:cmpd="sng" w14:algn="ctr">
             <w14:noFill/>
             <w14:prstDash w14:val="solid"/>
             <w14:round/>
           </w14:textOutline>
         </w:rPr>
-        <w:t xml:space="preserve">sebagai </w:t>
+        <w:t xml:space="preserve">serta </w:t>
       </w:r>
       <w:r>
         <w:rPr>
           <w:rFonts w:ascii="Times New Roman" w:hAnsi="Times New Roman" w:cs="Times New Roman"/>
           <w:color w:val="000000" w:themeColor="text1"/>
+          <w:sz w:val="24"/>
+          <w:szCs w:val="24"/>
           <w14:textOutline w14:w="0" w14:cap="flat" w14:cmpd="sng" w14:algn="ctr">
             <w14:noFill/>
             <w14:prstDash w14:val="solid"/>
             <w14:round/>
           </w14:textOutline>
         </w:rPr>
-        <w:t xml:space="preserve">bahan </w:t>
+        <w:t xml:space="preserve">sebagai </w:t>
       </w:r>
       <w:r>
         <w:rPr>
           <w:rFonts w:ascii="Times New Roman" w:hAnsi="Times New Roman" w:cs="Times New Roman"/>
           <w:color w:val="000000" w:themeColor="text1"/>
+          <w:sz w:val="24"/>
+          <w:szCs w:val="24"/>
           <w14:textOutline w14:w="0" w14:cap="flat" w14:cmpd="sng" w14:algn="ctr">
             <w14:noFill/>
             <w14:prstDash w14:val="solid"/>
             <w14:round/>
           </w14:textOutline>
         </w:rPr>
-        <w:t>pertimbangan dalam melakukan pengambilan keputusan un</w:t>
+        <w:t xml:space="preserve">bahan </w:t>
       </w:r>
       <w:r>
         <w:rPr>
           <w:rFonts w:ascii="Times New Roman" w:hAnsi="Times New Roman" w:cs="Times New Roman"/>
           <w:color w:val="000000" w:themeColor="text1"/>
+          <w:sz w:val="24"/>
+          <w:szCs w:val="24"/>
           <w14:textOutline w14:w="0" w14:cap="flat" w14:cmpd="sng" w14:algn="ctr">
             <w14:noFill/>
             <w14:prstDash w14:val="solid"/>
             <w14:round/>
           </w14:textOutline>
         </w:rPr>
+        <w:t xml:space="preserve">pertimbangan </w:t>
+      </w:r>
+      <w:r>
+        <w:rPr>
+          <w:rFonts w:ascii="Times New Roman" w:hAnsi="Times New Roman" w:cs="Times New Roman"/>
+          <w:color w:val="000000" w:themeColor="text1"/>
+          <w:sz w:val="24"/>
+          <w:szCs w:val="24"/>
+          <w14:textOutline w14:w="0" w14:cap="flat" w14:cmpd="sng" w14:algn="ctr">
+            <w14:noFill/>
+            <w14:prstDash w14:val="solid"/>
+            <w14:round/>
+          </w14:textOutline>
+        </w:rPr>
+        <w:lastRenderedPageBreak/>
+        <w:t>dalam melakukan pengambilan keputusan un</w:t>
+      </w:r>
+      <w:r>
+        <w:rPr>
+          <w:rFonts w:ascii="Times New Roman" w:hAnsi="Times New Roman" w:cs="Times New Roman"/>
+          <w:color w:val="000000" w:themeColor="text1"/>
+          <w:sz w:val="24"/>
+          <w:szCs w:val="24"/>
+          <w14:textOutline w14:w="0" w14:cap="flat" w14:cmpd="sng" w14:algn="ctr">
+            <w14:noFill/>
+            <w14:prstDash w14:val="solid"/>
+            <w14:round/>
+          </w14:textOutline>
+        </w:rPr>
         <w:t>tuk berinvestasi di pasar modal.</w:t>
       </w:r>
+    </w:p>
+    <w:p>
+      <w:pPr>
+        <w:pStyle w:val="NoSpacing"/>
+        <w:spacing w:line="360" w:lineRule="auto"/>
+        <w:ind w:left="2160"/>
+        <w:jc w:val="both"/>
+        <w:rPr>
+          <w:rFonts w:ascii="Times New Roman" w:hAnsi="Times New Roman" w:cs="Times New Roman"/>
+          <w:b/>
+          <w:sz w:val="24"/>
+          <w:szCs w:val="24"/>
+        </w:rPr>
+      </w:pPr>
     </w:p>
     <w:p>
       <w:pPr>
@@ -1058,12 +1406,16 @@
         <w:rPr>
           <w:rFonts w:ascii="Times New Roman" w:hAnsi="Times New Roman" w:cs="Times New Roman"/>
           <w:b/>
-        </w:rPr>
-      </w:pPr>
-      <w:r>
-        <w:rPr>
-          <w:rFonts w:ascii="Times New Roman" w:hAnsi="Times New Roman" w:cs="Times New Roman"/>
-          <w:b/>
+          <w:sz w:val="24"/>
+          <w:szCs w:val="24"/>
+        </w:rPr>
+      </w:pPr>
+      <w:r>
+        <w:rPr>
+          <w:rFonts w:ascii="Times New Roman" w:hAnsi="Times New Roman" w:cs="Times New Roman"/>
+          <w:b/>
+          <w:sz w:val="24"/>
+          <w:szCs w:val="24"/>
         </w:rPr>
         <w:t>Bagi Perusahaan</w:t>
       </w:r>
@@ -1076,17 +1428,23 @@
         <w:jc w:val="both"/>
         <w:rPr>
           <w:rFonts w:ascii="Times New Roman" w:hAnsi="Times New Roman" w:cs="Times New Roman"/>
-        </w:rPr>
-      </w:pPr>
-      <w:r>
-        <w:rPr>
-          <w:rFonts w:ascii="Times New Roman" w:hAnsi="Times New Roman" w:cs="Times New Roman"/>
+          <w:sz w:val="24"/>
+          <w:szCs w:val="24"/>
+        </w:rPr>
+      </w:pPr>
+      <w:r>
+        <w:rPr>
+          <w:rFonts w:ascii="Times New Roman" w:hAnsi="Times New Roman" w:cs="Times New Roman"/>
+          <w:sz w:val="24"/>
+          <w:szCs w:val="24"/>
         </w:rPr>
         <w:t>Hasil penelitian ini diharapkan dapat dijadikan sebagai masukan bagi perusahaan untuk meningkatkan kinerja keuangannya</w:t>
       </w:r>
       <w:r>
         <w:rPr>
           <w:rFonts w:ascii="Times New Roman" w:hAnsi="Times New Roman" w:cs="Times New Roman"/>
+          <w:sz w:val="24"/>
+          <w:szCs w:val="24"/>
         </w:rPr>
         <w:t>.</w:t>
       </w:r>
@@ -1098,6 +1456,8 @@
         <w:rPr>
           <w:rFonts w:ascii="Times New Roman" w:hAnsi="Times New Roman" w:cs="Times New Roman"/>
           <w:b/>
+          <w:sz w:val="24"/>
+          <w:szCs w:val="24"/>
         </w:rPr>
       </w:pPr>
     </w:p>
@@ -1111,12 +1471,16 @@
         <w:rPr>
           <w:rFonts w:ascii="Times New Roman" w:hAnsi="Times New Roman" w:cs="Times New Roman"/>
           <w:b/>
-        </w:rPr>
-      </w:pPr>
-      <w:r>
-        <w:rPr>
-          <w:rFonts w:ascii="Times New Roman" w:hAnsi="Times New Roman" w:cs="Times New Roman"/>
-          <w:b/>
+          <w:sz w:val="24"/>
+          <w:szCs w:val="24"/>
+        </w:rPr>
+      </w:pPr>
+      <w:r>
+        <w:rPr>
+          <w:rFonts w:ascii="Times New Roman" w:hAnsi="Times New Roman" w:cs="Times New Roman"/>
+          <w:b/>
+          <w:sz w:val="24"/>
+          <w:szCs w:val="24"/>
         </w:rPr>
         <w:t>BAB –</w:t>
       </w:r>
@@ -1124,6 +1488,8 @@
         <w:rPr>
           <w:rFonts w:ascii="Times New Roman" w:hAnsi="Times New Roman" w:cs="Times New Roman"/>
           <w:b/>
+          <w:sz w:val="24"/>
+          <w:szCs w:val="24"/>
         </w:rPr>
         <w:t xml:space="preserve"> II</w:t>
       </w:r>
@@ -1131,6 +1497,8 @@
         <w:rPr>
           <w:rFonts w:ascii="Times New Roman" w:hAnsi="Times New Roman" w:cs="Times New Roman"/>
           <w:b/>
+          <w:sz w:val="24"/>
+          <w:szCs w:val="24"/>
         </w:rPr>
         <w:tab/>
       </w:r>
@@ -1138,6 +1506,8 @@
         <w:rPr>
           <w:rFonts w:ascii="Times New Roman" w:hAnsi="Times New Roman" w:cs="Times New Roman"/>
           <w:b/>
+          <w:sz w:val="24"/>
+          <w:szCs w:val="24"/>
         </w:rPr>
         <w:t>KAJIAN TEORI</w:t>
       </w:r>
@@ -1155,6 +1525,8 @@
           <w:rFonts w:ascii="Times New Roman" w:hAnsi="Times New Roman" w:cs="Times New Roman"/>
           <w:b/>
           <w:vanish/>
+          <w:sz w:val="24"/>
+          <w:szCs w:val="24"/>
         </w:rPr>
       </w:pPr>
     </w:p>
@@ -1171,6 +1543,8 @@
           <w:rFonts w:ascii="Times New Roman" w:hAnsi="Times New Roman" w:cs="Times New Roman"/>
           <w:b/>
           <w:vanish/>
+          <w:sz w:val="24"/>
+          <w:szCs w:val="24"/>
         </w:rPr>
       </w:pPr>
     </w:p>
@@ -1186,15 +1560,372 @@
         <w:rPr>
           <w:rFonts w:ascii="Times New Roman" w:hAnsi="Times New Roman" w:cs="Times New Roman"/>
           <w:b/>
-        </w:rPr>
-      </w:pPr>
-      <w:r>
-        <w:rPr>
-          <w:rFonts w:ascii="Times New Roman" w:hAnsi="Times New Roman" w:cs="Times New Roman"/>
-          <w:b/>
+          <w:sz w:val="24"/>
+          <w:szCs w:val="24"/>
+        </w:rPr>
+      </w:pPr>
+      <w:r>
+        <w:rPr>
+          <w:rFonts w:ascii="Times New Roman" w:hAnsi="Times New Roman" w:cs="Times New Roman"/>
+          <w:b/>
+          <w:sz w:val="24"/>
+          <w:szCs w:val="24"/>
         </w:rPr>
         <w:t>Landasan Teori</w:t>
       </w:r>
+    </w:p>
+    <w:p>
+      <w:pPr>
+        <w:pStyle w:val="NoSpacing"/>
+        <w:spacing w:line="360" w:lineRule="auto"/>
+        <w:ind w:left="1620"/>
+        <w:jc w:val="both"/>
+        <w:rPr>
+          <w:rFonts w:ascii="Times New Roman" w:hAnsi="Times New Roman" w:cs="Times New Roman"/>
+          <w:sz w:val="24"/>
+          <w:szCs w:val="24"/>
+        </w:rPr>
+      </w:pPr>
+      <w:r>
+        <w:rPr>
+          <w:rFonts w:ascii="Times New Roman" w:hAnsi="Times New Roman" w:cs="Times New Roman"/>
+          <w:b/>
+          <w:sz w:val="24"/>
+          <w:szCs w:val="24"/>
+        </w:rPr>
+        <w:t>Laporan Keuangan</w:t>
+      </w:r>
+      <w:r>
+        <w:rPr>
+          <w:rFonts w:ascii="Times New Roman" w:hAnsi="Times New Roman" w:cs="Times New Roman"/>
+          <w:sz w:val="24"/>
+          <w:szCs w:val="24"/>
+        </w:rPr>
+        <w:t xml:space="preserve"> </w:t>
+      </w:r>
+      <w:r>
+        <w:rPr>
+          <w:rFonts w:ascii="Times New Roman" w:hAnsi="Times New Roman" w:cs="Times New Roman"/>
+          <w:sz w:val="24"/>
+          <w:szCs w:val="24"/>
+        </w:rPr>
+        <w:t>(</w:t>
+      </w:r>
+      <w:r>
+        <w:rPr>
+          <w:rFonts w:ascii="Times New Roman" w:hAnsi="Times New Roman" w:cs="Times New Roman"/>
+          <w:i/>
+          <w:sz w:val="24"/>
+          <w:szCs w:val="24"/>
+        </w:rPr>
+        <w:t>Financial Statement</w:t>
+      </w:r>
+      <w:r>
+        <w:rPr>
+          <w:rFonts w:ascii="Times New Roman" w:hAnsi="Times New Roman" w:cs="Times New Roman"/>
+          <w:sz w:val="24"/>
+          <w:szCs w:val="24"/>
+        </w:rPr>
+        <w:t xml:space="preserve">) </w:t>
+      </w:r>
+      <w:r>
+        <w:rPr>
+          <w:rFonts w:ascii="Times New Roman" w:hAnsi="Times New Roman" w:cs="Times New Roman"/>
+          <w:sz w:val="24"/>
+          <w:szCs w:val="24"/>
+        </w:rPr>
+        <w:t>merupakan sumber informasi yang sangat penting dan dibutuhkan oleh pemakai laporan keuangan. Laporan keuangan merupakan salah satu sumber informasi keuangan perusahaan</w:t>
+      </w:r>
+    </w:p>
+    <w:p>
+      <w:pPr>
+        <w:pStyle w:val="NoSpacing"/>
+        <w:spacing w:line="360" w:lineRule="auto"/>
+        <w:ind w:left="1620"/>
+        <w:jc w:val="both"/>
+        <w:rPr>
+          <w:rFonts w:ascii="Times New Roman" w:hAnsi="Times New Roman" w:cs="Times New Roman"/>
+          <w:sz w:val="24"/>
+          <w:szCs w:val="24"/>
+        </w:rPr>
+      </w:pPr>
+      <w:r>
+        <w:rPr>
+          <w:rFonts w:ascii="Times New Roman" w:hAnsi="Times New Roman" w:cs="Times New Roman"/>
+          <w:b/>
+          <w:sz w:val="24"/>
+          <w:szCs w:val="24"/>
+        </w:rPr>
+        <w:t>Neraca</w:t>
+      </w:r>
+      <w:r>
+        <w:rPr>
+          <w:rFonts w:ascii="Times New Roman" w:hAnsi="Times New Roman" w:cs="Times New Roman"/>
+          <w:sz w:val="24"/>
+          <w:szCs w:val="24"/>
+        </w:rPr>
+        <w:t xml:space="preserve"> (</w:t>
+      </w:r>
+      <w:r>
+        <w:rPr>
+          <w:rFonts w:ascii="Times New Roman" w:hAnsi="Times New Roman" w:cs="Times New Roman"/>
+          <w:i/>
+          <w:sz w:val="24"/>
+          <w:szCs w:val="24"/>
+        </w:rPr>
+        <w:t>Balance Sheet</w:t>
+      </w:r>
+      <w:r>
+        <w:rPr>
+          <w:rFonts w:ascii="Times New Roman" w:hAnsi="Times New Roman" w:cs="Times New Roman"/>
+          <w:sz w:val="24"/>
+          <w:szCs w:val="24"/>
+        </w:rPr>
+        <w:t xml:space="preserve">) merupakan laporan yang sistematis yang menggambarkan posisi keuangan perusahaan yaitu memuat informasi mengenai aset, kewajiban, dan ekuitas perusahaan per tanggal tertentu. </w:t>
+      </w:r>
+    </w:p>
+    <w:p>
+      <w:pPr>
+        <w:pStyle w:val="NoSpacing"/>
+        <w:spacing w:line="360" w:lineRule="auto"/>
+        <w:ind w:left="1620"/>
+        <w:jc w:val="both"/>
+        <w:rPr>
+          <w:rFonts w:ascii="Times New Roman" w:hAnsi="Times New Roman" w:cs="Times New Roman"/>
+          <w:sz w:val="24"/>
+          <w:szCs w:val="24"/>
+        </w:rPr>
+      </w:pPr>
+      <w:r>
+        <w:rPr>
+          <w:rFonts w:ascii="Times New Roman" w:hAnsi="Times New Roman" w:cs="Times New Roman"/>
+          <w:b/>
+          <w:sz w:val="24"/>
+          <w:szCs w:val="24"/>
+        </w:rPr>
+        <w:t xml:space="preserve">Laporan Laba </w:t>
+      </w:r>
+      <w:r>
+        <w:rPr>
+          <w:rFonts w:ascii="Times New Roman" w:hAnsi="Times New Roman" w:cs="Times New Roman"/>
+          <w:b/>
+          <w:sz w:val="24"/>
+          <w:szCs w:val="24"/>
+        </w:rPr>
+        <w:t>Rugi</w:t>
+      </w:r>
+      <w:r>
+        <w:rPr>
+          <w:rFonts w:ascii="Times New Roman" w:hAnsi="Times New Roman" w:cs="Times New Roman"/>
+          <w:sz w:val="24"/>
+          <w:szCs w:val="24"/>
+        </w:rPr>
+        <w:t xml:space="preserve"> (</w:t>
+      </w:r>
+      <w:r>
+        <w:rPr>
+          <w:rFonts w:ascii="Times New Roman" w:hAnsi="Times New Roman" w:cs="Times New Roman"/>
+          <w:i/>
+          <w:sz w:val="24"/>
+          <w:szCs w:val="24"/>
+        </w:rPr>
+        <w:t>Income Statement</w:t>
+      </w:r>
+      <w:r>
+        <w:rPr>
+          <w:rFonts w:ascii="Times New Roman" w:hAnsi="Times New Roman" w:cs="Times New Roman"/>
+          <w:sz w:val="24"/>
+          <w:szCs w:val="24"/>
+        </w:rPr>
+        <w:t xml:space="preserve">) merupakan laporan yang sistematis yang memuat tentang pendapatan dan beban perusahaan untuk satu periode waktu tertentu. Laporna ini memuat informasi mengenai hasil operasional perusahaan. </w:t>
+      </w:r>
+    </w:p>
+    <w:p>
+      <w:pPr>
+        <w:pStyle w:val="NoSpacing"/>
+        <w:spacing w:line="360" w:lineRule="auto"/>
+        <w:ind w:left="1620"/>
+        <w:jc w:val="both"/>
+        <w:rPr>
+          <w:rFonts w:ascii="Times New Roman" w:hAnsi="Times New Roman" w:cs="Times New Roman"/>
+          <w:sz w:val="24"/>
+          <w:szCs w:val="24"/>
+        </w:rPr>
+      </w:pPr>
+      <w:r>
+        <w:rPr>
+          <w:rFonts w:ascii="Times New Roman" w:hAnsi="Times New Roman" w:cs="Times New Roman"/>
+          <w:b/>
+          <w:sz w:val="24"/>
+          <w:szCs w:val="24"/>
+        </w:rPr>
+        <w:t>Laporan Arus Kas</w:t>
+      </w:r>
+      <w:r>
+        <w:rPr>
+          <w:rFonts w:ascii="Times New Roman" w:hAnsi="Times New Roman" w:cs="Times New Roman"/>
+          <w:sz w:val="24"/>
+          <w:szCs w:val="24"/>
+        </w:rPr>
+        <w:t xml:space="preserve"> (</w:t>
+      </w:r>
+      <w:r>
+        <w:rPr>
+          <w:rFonts w:ascii="Times New Roman" w:hAnsi="Times New Roman" w:cs="Times New Roman"/>
+          <w:i/>
+          <w:sz w:val="24"/>
+          <w:szCs w:val="24"/>
+        </w:rPr>
+        <w:t>Statem</w:t>
+      </w:r>
+      <w:r>
+        <w:rPr>
+          <w:rFonts w:ascii="Times New Roman" w:hAnsi="Times New Roman" w:cs="Times New Roman"/>
+          <w:i/>
+          <w:sz w:val="24"/>
+          <w:szCs w:val="24"/>
+        </w:rPr>
+        <w:t>e</w:t>
+      </w:r>
+      <w:r>
+        <w:rPr>
+          <w:rFonts w:ascii="Times New Roman" w:hAnsi="Times New Roman" w:cs="Times New Roman"/>
+          <w:i/>
+          <w:sz w:val="24"/>
+          <w:szCs w:val="24"/>
+        </w:rPr>
+        <w:t>nt of Cash Flows</w:t>
+      </w:r>
+      <w:r>
+        <w:rPr>
+          <w:rFonts w:ascii="Times New Roman" w:hAnsi="Times New Roman" w:cs="Times New Roman"/>
+          <w:sz w:val="24"/>
+          <w:szCs w:val="24"/>
+        </w:rPr>
+        <w:t xml:space="preserve">) merupakan laporan yang menggambarkan arus kas masuk dan arus kas keluar secara terperinci dari masing-masing aktivitas, yaitu mulai dari aktivitas operasi, aktivitas investasi, </w:t>
+      </w:r>
+      <w:r>
+        <w:rPr>
+          <w:rFonts w:ascii="Times New Roman" w:hAnsi="Times New Roman" w:cs="Times New Roman"/>
+          <w:sz w:val="24"/>
+          <w:szCs w:val="24"/>
+        </w:rPr>
+        <w:t xml:space="preserve">dan </w:t>
+      </w:r>
+      <w:r>
+        <w:rPr>
+          <w:rFonts w:ascii="Times New Roman" w:hAnsi="Times New Roman" w:cs="Times New Roman"/>
+          <w:sz w:val="24"/>
+          <w:szCs w:val="24"/>
+        </w:rPr>
+        <w:t xml:space="preserve">aktivitas </w:t>
+      </w:r>
+      <w:r>
+        <w:rPr>
+          <w:rFonts w:ascii="Times New Roman" w:hAnsi="Times New Roman" w:cs="Times New Roman"/>
+          <w:sz w:val="24"/>
+          <w:szCs w:val="24"/>
+        </w:rPr>
+        <w:t>pendanaan untuk satu periode waktu tertentu. Laporan ini menunjukkan besarnya kenaikan atau penurunan bersih kas dari seluruh ajtivitas selama periode berjalan serta saldo kas yang di miliki perusahaan sampai dengan akhir periode.</w:t>
+      </w:r>
+      <w:bookmarkStart w:id="0" w:name="_GoBack"/>
+      <w:bookmarkEnd w:id="0"/>
+    </w:p>
+    <w:p>
+      <w:pPr>
+        <w:pStyle w:val="NoSpacing"/>
+        <w:spacing w:line="360" w:lineRule="auto"/>
+        <w:ind w:left="1620"/>
+        <w:jc w:val="both"/>
+        <w:rPr>
+          <w:rFonts w:ascii="Times New Roman" w:hAnsi="Times New Roman" w:cs="Times New Roman"/>
+          <w:sz w:val="24"/>
+          <w:szCs w:val="24"/>
+        </w:rPr>
+      </w:pPr>
+      <w:r>
+        <w:rPr>
+          <w:rFonts w:ascii="Times New Roman" w:hAnsi="Times New Roman" w:cs="Times New Roman"/>
+          <w:sz w:val="24"/>
+          <w:szCs w:val="24"/>
+        </w:rPr>
+        <w:t>Debt to equity ratio</w:t>
+      </w:r>
+    </w:p>
+    <w:p>
+      <w:pPr>
+        <w:pStyle w:val="NoSpacing"/>
+        <w:spacing w:line="360" w:lineRule="auto"/>
+        <w:ind w:left="1620"/>
+        <w:jc w:val="both"/>
+        <w:rPr>
+          <w:rFonts w:ascii="Times New Roman" w:hAnsi="Times New Roman" w:cs="Times New Roman"/>
+          <w:sz w:val="24"/>
+          <w:szCs w:val="24"/>
+        </w:rPr>
+      </w:pPr>
+      <w:r>
+        <w:rPr>
+          <w:rFonts w:ascii="Times New Roman" w:hAnsi="Times New Roman" w:cs="Times New Roman"/>
+          <w:sz w:val="24"/>
+          <w:szCs w:val="24"/>
+        </w:rPr>
+        <w:t>Return on assets</w:t>
+      </w:r>
+    </w:p>
+    <w:p>
+      <w:pPr>
+        <w:pStyle w:val="NoSpacing"/>
+        <w:spacing w:line="360" w:lineRule="auto"/>
+        <w:ind w:left="1620"/>
+        <w:jc w:val="both"/>
+        <w:rPr>
+          <w:rFonts w:ascii="Times New Roman" w:hAnsi="Times New Roman" w:cs="Times New Roman"/>
+          <w:sz w:val="24"/>
+          <w:szCs w:val="24"/>
+        </w:rPr>
+      </w:pPr>
+      <w:r>
+        <w:rPr>
+          <w:rFonts w:ascii="Times New Roman" w:hAnsi="Times New Roman" w:cs="Times New Roman"/>
+          <w:sz w:val="24"/>
+          <w:szCs w:val="24"/>
+        </w:rPr>
+        <w:t>Net profit margin</w:t>
+      </w:r>
+    </w:p>
+    <w:p>
+      <w:pPr>
+        <w:pStyle w:val="NoSpacing"/>
+        <w:spacing w:line="360" w:lineRule="auto"/>
+        <w:ind w:left="1620"/>
+        <w:jc w:val="both"/>
+        <w:rPr>
+          <w:rFonts w:ascii="Times New Roman" w:hAnsi="Times New Roman" w:cs="Times New Roman"/>
+          <w:sz w:val="24"/>
+          <w:szCs w:val="24"/>
+        </w:rPr>
+      </w:pPr>
+      <w:r>
+        <w:rPr>
+          <w:rFonts w:ascii="Times New Roman" w:hAnsi="Times New Roman" w:cs="Times New Roman"/>
+          <w:sz w:val="24"/>
+          <w:szCs w:val="24"/>
+        </w:rPr>
+        <w:t>Earning per share</w:t>
+      </w:r>
+    </w:p>
+    <w:p>
+      <w:pPr>
+        <w:pStyle w:val="NoSpacing"/>
+        <w:spacing w:line="360" w:lineRule="auto"/>
+        <w:ind w:left="1620"/>
+        <w:rPr>
+          <w:rFonts w:ascii="Times New Roman" w:hAnsi="Times New Roman" w:cs="Times New Roman"/>
+          <w:sz w:val="24"/>
+          <w:szCs w:val="24"/>
+        </w:rPr>
+      </w:pPr>
     </w:p>
     <w:p>
       <w:pPr>
@@ -1208,15 +1939,289 @@
         <w:rPr>
           <w:rFonts w:ascii="Times New Roman" w:hAnsi="Times New Roman" w:cs="Times New Roman"/>
           <w:b/>
-        </w:rPr>
-      </w:pPr>
-      <w:r>
-        <w:rPr>
-          <w:rFonts w:ascii="Times New Roman" w:hAnsi="Times New Roman" w:cs="Times New Roman"/>
-          <w:b/>
+          <w:sz w:val="24"/>
+          <w:szCs w:val="24"/>
+        </w:rPr>
+      </w:pPr>
+      <w:r>
+        <w:rPr>
+          <w:rFonts w:ascii="Times New Roman" w:hAnsi="Times New Roman" w:cs="Times New Roman"/>
+          <w:b/>
+          <w:sz w:val="24"/>
+          <w:szCs w:val="24"/>
         </w:rPr>
         <w:t>Penelitian Terdahulu</w:t>
       </w:r>
+    </w:p>
+    <w:p>
+      <w:pPr>
+        <w:pStyle w:val="NoSpacing"/>
+        <w:spacing w:line="360" w:lineRule="auto"/>
+        <w:ind w:left="1620"/>
+        <w:jc w:val="both"/>
+        <w:rPr>
+          <w:rFonts w:ascii="Times New Roman" w:hAnsi="Times New Roman" w:cs="Times New Roman"/>
+          <w:sz w:val="24"/>
+          <w:szCs w:val="24"/>
+        </w:rPr>
+      </w:pPr>
+      <w:r>
+        <w:rPr>
+          <w:rFonts w:ascii="Times New Roman" w:hAnsi="Times New Roman" w:cs="Times New Roman"/>
+          <w:sz w:val="24"/>
+          <w:szCs w:val="24"/>
+        </w:rPr>
+        <w:lastRenderedPageBreak/>
+        <w:t>Penelitian</w:t>
+      </w:r>
+      <w:r>
+        <w:rPr>
+          <w:rFonts w:ascii="Times New Roman" w:hAnsi="Times New Roman" w:cs="Times New Roman"/>
+          <w:sz w:val="24"/>
+          <w:szCs w:val="24"/>
+        </w:rPr>
+        <w:t>-penelitian terdahulu yang digunakan sebagai bahan perbandingan dan referensi dalam penelitian ini antara lain:</w:t>
+      </w:r>
+    </w:p>
+    <w:p>
+      <w:pPr>
+        <w:pStyle w:val="NoSpacing"/>
+        <w:spacing w:line="360" w:lineRule="auto"/>
+        <w:ind w:left="1620"/>
+        <w:jc w:val="both"/>
+        <w:rPr>
+          <w:rFonts w:ascii="Times New Roman" w:hAnsi="Times New Roman" w:cs="Times New Roman"/>
+          <w:sz w:val="24"/>
+          <w:szCs w:val="24"/>
+        </w:rPr>
+      </w:pPr>
+      <w:r>
+        <w:rPr>
+          <w:rFonts w:ascii="Times New Roman" w:hAnsi="Times New Roman" w:cs="Times New Roman"/>
+          <w:sz w:val="24"/>
+          <w:szCs w:val="24"/>
+        </w:rPr>
+        <w:t>Tabel penelitian terdahulu</w:t>
+      </w:r>
+    </w:p>
+    <w:tbl>
+      <w:tblPr>
+        <w:tblStyle w:val="TableGrid"/>
+        <w:tblW w:w="0" w:type="auto"/>
+        <w:tblInd w:w="985" w:type="dxa"/>
+        <w:tblLook w:val="04A0" w:firstRow="1" w:lastRow="0" w:firstColumn="1" w:lastColumn="0" w:noHBand="0" w:noVBand="1"/>
+      </w:tblPr>
+      <w:tblGrid>
+        <w:gridCol w:w="540"/>
+        <w:gridCol w:w="1800"/>
+        <w:gridCol w:w="2520"/>
+        <w:gridCol w:w="2454"/>
+      </w:tblGrid>
+      <w:tr>
+        <w:tc>
+          <w:tcPr>
+            <w:tcW w:w="540" w:type="dxa"/>
+          </w:tcPr>
+          <w:p>
+            <w:pPr>
+              <w:pStyle w:val="NoSpacing"/>
+              <w:spacing w:line="360" w:lineRule="auto"/>
+              <w:jc w:val="center"/>
+              <w:rPr>
+                <w:rFonts w:ascii="Times New Roman" w:hAnsi="Times New Roman" w:cs="Times New Roman"/>
+                <w:sz w:val="24"/>
+                <w:szCs w:val="24"/>
+              </w:rPr>
+            </w:pPr>
+            <w:r>
+              <w:rPr>
+                <w:rFonts w:ascii="Times New Roman" w:hAnsi="Times New Roman" w:cs="Times New Roman"/>
+                <w:sz w:val="24"/>
+                <w:szCs w:val="24"/>
+              </w:rPr>
+              <w:t>No</w:t>
+            </w:r>
+          </w:p>
+        </w:tc>
+        <w:tc>
+          <w:tcPr>
+            <w:tcW w:w="1800" w:type="dxa"/>
+          </w:tcPr>
+          <w:p>
+            <w:pPr>
+              <w:pStyle w:val="NoSpacing"/>
+              <w:spacing w:line="360" w:lineRule="auto"/>
+              <w:jc w:val="center"/>
+              <w:rPr>
+                <w:rFonts w:ascii="Times New Roman" w:hAnsi="Times New Roman" w:cs="Times New Roman"/>
+                <w:sz w:val="24"/>
+                <w:szCs w:val="24"/>
+              </w:rPr>
+            </w:pPr>
+            <w:r>
+              <w:rPr>
+                <w:rFonts w:ascii="Times New Roman" w:hAnsi="Times New Roman" w:cs="Times New Roman"/>
+                <w:sz w:val="24"/>
+                <w:szCs w:val="24"/>
+              </w:rPr>
+              <w:t>Peneliti</w:t>
+            </w:r>
+          </w:p>
+        </w:tc>
+        <w:tc>
+          <w:tcPr>
+            <w:tcW w:w="2520" w:type="dxa"/>
+          </w:tcPr>
+          <w:p>
+            <w:pPr>
+              <w:pStyle w:val="NoSpacing"/>
+              <w:spacing w:line="360" w:lineRule="auto"/>
+              <w:jc w:val="center"/>
+              <w:rPr>
+                <w:rFonts w:ascii="Times New Roman" w:hAnsi="Times New Roman" w:cs="Times New Roman"/>
+                <w:sz w:val="24"/>
+                <w:szCs w:val="24"/>
+              </w:rPr>
+            </w:pPr>
+            <w:r>
+              <w:rPr>
+                <w:rFonts w:ascii="Times New Roman" w:hAnsi="Times New Roman" w:cs="Times New Roman"/>
+                <w:sz w:val="24"/>
+                <w:szCs w:val="24"/>
+              </w:rPr>
+              <w:t>Variabel penelitian</w:t>
+            </w:r>
+          </w:p>
+        </w:tc>
+        <w:tc>
+          <w:tcPr>
+            <w:tcW w:w="2454" w:type="dxa"/>
+          </w:tcPr>
+          <w:p>
+            <w:pPr>
+              <w:pStyle w:val="NoSpacing"/>
+              <w:spacing w:line="360" w:lineRule="auto"/>
+              <w:jc w:val="center"/>
+              <w:rPr>
+                <w:rFonts w:ascii="Times New Roman" w:hAnsi="Times New Roman" w:cs="Times New Roman"/>
+                <w:sz w:val="24"/>
+                <w:szCs w:val="24"/>
+              </w:rPr>
+            </w:pPr>
+            <w:r>
+              <w:rPr>
+                <w:rFonts w:ascii="Times New Roman" w:hAnsi="Times New Roman" w:cs="Times New Roman"/>
+                <w:sz w:val="24"/>
+                <w:szCs w:val="24"/>
+              </w:rPr>
+              <w:t>Hasil penelitian</w:t>
+            </w:r>
+          </w:p>
+        </w:tc>
+      </w:tr>
+      <w:tr>
+        <w:tc>
+          <w:tcPr>
+            <w:tcW w:w="540" w:type="dxa"/>
+          </w:tcPr>
+          <w:p>
+            <w:pPr>
+              <w:pStyle w:val="NoSpacing"/>
+              <w:spacing w:line="360" w:lineRule="auto"/>
+              <w:jc w:val="center"/>
+              <w:rPr>
+                <w:rFonts w:ascii="Times New Roman" w:hAnsi="Times New Roman" w:cs="Times New Roman"/>
+                <w:sz w:val="24"/>
+                <w:szCs w:val="24"/>
+              </w:rPr>
+            </w:pPr>
+            <w:r>
+              <w:rPr>
+                <w:rFonts w:ascii="Times New Roman" w:hAnsi="Times New Roman" w:cs="Times New Roman"/>
+                <w:sz w:val="24"/>
+                <w:szCs w:val="24"/>
+              </w:rPr>
+              <w:t>1.</w:t>
+            </w:r>
+          </w:p>
+        </w:tc>
+        <w:tc>
+          <w:tcPr>
+            <w:tcW w:w="1800" w:type="dxa"/>
+          </w:tcPr>
+          <w:p>
+            <w:pPr>
+              <w:pStyle w:val="NoSpacing"/>
+              <w:spacing w:line="360" w:lineRule="auto"/>
+              <w:jc w:val="both"/>
+              <w:rPr>
+                <w:rFonts w:ascii="Times New Roman" w:hAnsi="Times New Roman" w:cs="Times New Roman"/>
+                <w:sz w:val="24"/>
+                <w:szCs w:val="24"/>
+              </w:rPr>
+            </w:pPr>
+          </w:p>
+        </w:tc>
+        <w:tc>
+          <w:tcPr>
+            <w:tcW w:w="2520" w:type="dxa"/>
+          </w:tcPr>
+          <w:p>
+            <w:pPr>
+              <w:pStyle w:val="NoSpacing"/>
+              <w:spacing w:line="360" w:lineRule="auto"/>
+              <w:jc w:val="both"/>
+              <w:rPr>
+                <w:rFonts w:ascii="Times New Roman" w:hAnsi="Times New Roman" w:cs="Times New Roman"/>
+                <w:sz w:val="24"/>
+                <w:szCs w:val="24"/>
+              </w:rPr>
+            </w:pPr>
+          </w:p>
+        </w:tc>
+        <w:tc>
+          <w:tcPr>
+            <w:tcW w:w="2454" w:type="dxa"/>
+          </w:tcPr>
+          <w:p>
+            <w:pPr>
+              <w:pStyle w:val="NoSpacing"/>
+              <w:spacing w:line="360" w:lineRule="auto"/>
+              <w:jc w:val="both"/>
+              <w:rPr>
+                <w:rFonts w:ascii="Times New Roman" w:hAnsi="Times New Roman" w:cs="Times New Roman"/>
+                <w:sz w:val="24"/>
+                <w:szCs w:val="24"/>
+              </w:rPr>
+            </w:pPr>
+          </w:p>
+        </w:tc>
+      </w:tr>
+    </w:tbl>
+    <w:p>
+      <w:pPr>
+        <w:pStyle w:val="NoSpacing"/>
+        <w:spacing w:line="360" w:lineRule="auto"/>
+        <w:ind w:left="1620"/>
+        <w:jc w:val="both"/>
+        <w:rPr>
+          <w:rFonts w:ascii="Times New Roman" w:hAnsi="Times New Roman" w:cs="Times New Roman"/>
+          <w:sz w:val="24"/>
+          <w:szCs w:val="24"/>
+        </w:rPr>
+      </w:pPr>
+    </w:p>
+    <w:p>
+      <w:pPr>
+        <w:pStyle w:val="NoSpacing"/>
+        <w:spacing w:line="360" w:lineRule="auto"/>
+        <w:ind w:left="1620"/>
+        <w:rPr>
+          <w:rFonts w:ascii="Times New Roman" w:hAnsi="Times New Roman" w:cs="Times New Roman"/>
+          <w:sz w:val="24"/>
+          <w:szCs w:val="24"/>
+        </w:rPr>
+      </w:pPr>
     </w:p>
     <w:p>
       <w:pPr>
@@ -1230,15 +2235,54 @@
         <w:rPr>
           <w:rFonts w:ascii="Times New Roman" w:hAnsi="Times New Roman" w:cs="Times New Roman"/>
           <w:b/>
-        </w:rPr>
-      </w:pPr>
-      <w:r>
-        <w:rPr>
-          <w:rFonts w:ascii="Times New Roman" w:hAnsi="Times New Roman" w:cs="Times New Roman"/>
-          <w:b/>
+          <w:sz w:val="24"/>
+          <w:szCs w:val="24"/>
+        </w:rPr>
+      </w:pPr>
+      <w:r>
+        <w:rPr>
+          <w:rFonts w:ascii="Times New Roman" w:hAnsi="Times New Roman" w:cs="Times New Roman"/>
+          <w:b/>
+          <w:sz w:val="24"/>
+          <w:szCs w:val="24"/>
         </w:rPr>
         <w:t>Kerangka Konseptual</w:t>
       </w:r>
+    </w:p>
+    <w:p>
+      <w:pPr>
+        <w:pStyle w:val="NoSpacing"/>
+        <w:spacing w:line="360" w:lineRule="auto"/>
+        <w:ind w:left="1620"/>
+        <w:jc w:val="both"/>
+        <w:rPr>
+          <w:rFonts w:ascii="Times New Roman" w:hAnsi="Times New Roman" w:cs="Times New Roman"/>
+          <w:sz w:val="24"/>
+          <w:szCs w:val="24"/>
+        </w:rPr>
+      </w:pPr>
+      <w:r>
+        <w:rPr>
+          <w:rFonts w:ascii="Times New Roman" w:hAnsi="Times New Roman" w:cs="Times New Roman"/>
+          <w:sz w:val="24"/>
+          <w:szCs w:val="24"/>
+        </w:rPr>
+        <w:t xml:space="preserve">Sebagai dasar untuk merumuskan hipotesis berikut kerangka konseptual yang menunjukkan pengaruh variabel-variabel terhadap harga saham yang digambarkan pada gambar di bawah ini : </w:t>
+      </w:r>
+    </w:p>
+    <w:p>
+      <w:pPr>
+        <w:pStyle w:val="NoSpacing"/>
+        <w:spacing w:line="360" w:lineRule="auto"/>
+        <w:ind w:left="1620"/>
+        <w:jc w:val="both"/>
+        <w:rPr>
+          <w:rFonts w:ascii="Times New Roman" w:hAnsi="Times New Roman" w:cs="Times New Roman"/>
+          <w:b/>
+          <w:sz w:val="24"/>
+          <w:szCs w:val="24"/>
+        </w:rPr>
+      </w:pPr>
     </w:p>
     <w:p>
       <w:pPr>
@@ -1252,12 +2296,16 @@
         <w:rPr>
           <w:rFonts w:ascii="Times New Roman" w:hAnsi="Times New Roman" w:cs="Times New Roman"/>
           <w:b/>
-        </w:rPr>
-      </w:pPr>
-      <w:r>
-        <w:rPr>
-          <w:rFonts w:ascii="Times New Roman" w:hAnsi="Times New Roman" w:cs="Times New Roman"/>
-          <w:b/>
+          <w:sz w:val="24"/>
+          <w:szCs w:val="24"/>
+        </w:rPr>
+      </w:pPr>
+      <w:r>
+        <w:rPr>
+          <w:rFonts w:ascii="Times New Roman" w:hAnsi="Times New Roman" w:cs="Times New Roman"/>
+          <w:b/>
+          <w:sz w:val="24"/>
+          <w:szCs w:val="24"/>
         </w:rPr>
         <w:t>Perumusan Hipotesis</w:t>
       </w:r>
@@ -1265,10 +2313,147 @@
     <w:p>
       <w:pPr>
         <w:pStyle w:val="NoSpacing"/>
-        <w:spacing w:line="360" w:lineRule="auto"/>
-        <w:rPr>
-          <w:rFonts w:ascii="Times New Roman" w:hAnsi="Times New Roman" w:cs="Times New Roman"/>
-          <w:b/>
+        <w:numPr>
+          <w:ilvl w:val="2"/>
+          <w:numId w:val="3"/>
+        </w:numPr>
+        <w:spacing w:line="360" w:lineRule="auto"/>
+        <w:ind w:left="2340" w:hanging="720"/>
+        <w:jc w:val="both"/>
+        <w:rPr>
+          <w:rFonts w:ascii="Times New Roman" w:hAnsi="Times New Roman" w:cs="Times New Roman"/>
+          <w:sz w:val="24"/>
+          <w:szCs w:val="24"/>
+        </w:rPr>
+      </w:pPr>
+      <w:r>
+        <w:rPr>
+          <w:rFonts w:ascii="Times New Roman" w:hAnsi="Times New Roman" w:cs="Times New Roman"/>
+          <w:sz w:val="24"/>
+          <w:szCs w:val="24"/>
+        </w:rPr>
+        <w:t xml:space="preserve">Hubungan </w:t>
+      </w:r>
+    </w:p>
+    <w:p>
+      <w:pPr>
+        <w:pStyle w:val="NoSpacing"/>
+        <w:numPr>
+          <w:ilvl w:val="2"/>
+          <w:numId w:val="3"/>
+        </w:numPr>
+        <w:spacing w:line="360" w:lineRule="auto"/>
+        <w:ind w:left="2340" w:hanging="720"/>
+        <w:jc w:val="both"/>
+        <w:rPr>
+          <w:rFonts w:ascii="Times New Roman" w:hAnsi="Times New Roman" w:cs="Times New Roman"/>
+          <w:b/>
+          <w:sz w:val="24"/>
+          <w:szCs w:val="24"/>
+        </w:rPr>
+      </w:pPr>
+      <w:r>
+        <w:rPr>
+          <w:rFonts w:ascii="Times New Roman" w:hAnsi="Times New Roman" w:cs="Times New Roman"/>
+          <w:sz w:val="24"/>
+          <w:szCs w:val="24"/>
+        </w:rPr>
+        <w:t>Hubungan Net Profit Margin terhadap harga saham</w:t>
+      </w:r>
+    </w:p>
+    <w:p>
+      <w:pPr>
+        <w:pStyle w:val="NoSpacing"/>
+        <w:spacing w:line="360" w:lineRule="auto"/>
+        <w:ind w:left="2340"/>
+        <w:jc w:val="both"/>
+        <w:rPr>
+          <w:rFonts w:ascii="Times New Roman" w:hAnsi="Times New Roman" w:cs="Times New Roman"/>
+          <w:b/>
+          <w:sz w:val="24"/>
+          <w:szCs w:val="24"/>
+        </w:rPr>
+      </w:pPr>
+      <w:r>
+        <w:rPr>
+          <w:rFonts w:ascii="Times New Roman" w:hAnsi="Times New Roman" w:cs="Times New Roman"/>
+          <w:sz w:val="24"/>
+          <w:szCs w:val="24"/>
+        </w:rPr>
+        <w:t xml:space="preserve">NPM merupakan ukuran keuntungan dengan </w:t>
+      </w:r>
+      <w:r>
+        <w:rPr>
+          <w:rFonts w:ascii="Times New Roman" w:hAnsi="Times New Roman" w:cs="Times New Roman"/>
+          <w:sz w:val="24"/>
+          <w:szCs w:val="24"/>
+        </w:rPr>
+        <w:t xml:space="preserve">membandingkan antara laba setelah bunga dan pajak dibandingkan dengan penjualan. </w:t>
+      </w:r>
+      <w:r>
+        <w:rPr>
+          <w:rFonts w:ascii="Times New Roman" w:hAnsi="Times New Roman" w:cs="Times New Roman"/>
+          <w:sz w:val="24"/>
+          <w:szCs w:val="24"/>
+        </w:rPr>
+        <w:t xml:space="preserve">Rasio ini menunjukkan pendapatan bersih atas penjualan (kasmir,2013:200) </w:t>
+      </w:r>
+      <w:r>
+        <w:rPr>
+          <w:rFonts w:ascii="Times New Roman" w:hAnsi="Times New Roman" w:cs="Times New Roman"/>
+          <w:sz w:val="24"/>
+          <w:szCs w:val="24"/>
+        </w:rPr>
+        <w:t>Semakin tinggi nilai NPM maka semakin tinggi laba bersih yang dihasilkan oleh perusahaan dari setiap penjualan. Hal tersebut juga menunjukkan bahwa perusahaan berkinerja baik dimana selanjutnya diharapkan dapat menarik investor untuk menginvestasikan dananya. Hubungan Net Profit Margin dapat dihipotesiskan sebagai berikut :</w:t>
+      </w:r>
+    </w:p>
+    <w:p>
+      <w:pPr>
+        <w:pStyle w:val="NoSpacing"/>
+        <w:spacing w:line="360" w:lineRule="auto"/>
+        <w:ind w:left="2340"/>
+        <w:rPr>
+          <w:rFonts w:ascii="Times New Roman" w:hAnsi="Times New Roman" w:cs="Times New Roman"/>
+          <w:b/>
+          <w:sz w:val="24"/>
+          <w:szCs w:val="24"/>
+        </w:rPr>
+      </w:pPr>
+      <w:r>
+        <w:rPr>
+          <w:rFonts w:ascii="Times New Roman" w:hAnsi="Times New Roman" w:cs="Times New Roman"/>
+          <w:sz w:val="24"/>
+          <w:szCs w:val="24"/>
+        </w:rPr>
+        <w:t xml:space="preserve">H3 : </w:t>
+      </w:r>
+      <w:r>
+        <w:rPr>
+          <w:rFonts w:ascii="Times New Roman" w:hAnsi="Times New Roman" w:cs="Times New Roman"/>
+          <w:i/>
+          <w:sz w:val="24"/>
+          <w:szCs w:val="24"/>
+        </w:rPr>
+        <w:t>Net Profit Margin</w:t>
+      </w:r>
+      <w:r>
+        <w:rPr>
+          <w:rFonts w:ascii="Times New Roman" w:hAnsi="Times New Roman" w:cs="Times New Roman"/>
+          <w:sz w:val="24"/>
+          <w:szCs w:val="24"/>
+        </w:rPr>
+        <w:t xml:space="preserve"> (NPM) berpengaruh positif terhadap harga saham</w:t>
+      </w:r>
+    </w:p>
+    <w:p>
+      <w:pPr>
+        <w:pStyle w:val="NoSpacing"/>
+        <w:spacing w:line="360" w:lineRule="auto"/>
+        <w:rPr>
+          <w:rFonts w:ascii="Times New Roman" w:hAnsi="Times New Roman" w:cs="Times New Roman"/>
+          <w:b/>
+          <w:sz w:val="24"/>
+          <w:szCs w:val="24"/>
         </w:rPr>
       </w:pPr>
     </w:p>
@@ -1282,12 +2467,16 @@
         <w:rPr>
           <w:rFonts w:ascii="Times New Roman" w:hAnsi="Times New Roman" w:cs="Times New Roman"/>
           <w:b/>
-        </w:rPr>
-      </w:pPr>
-      <w:r>
-        <w:rPr>
-          <w:rFonts w:ascii="Times New Roman" w:hAnsi="Times New Roman" w:cs="Times New Roman"/>
-          <w:b/>
+          <w:sz w:val="24"/>
+          <w:szCs w:val="24"/>
+        </w:rPr>
+      </w:pPr>
+      <w:r>
+        <w:rPr>
+          <w:rFonts w:ascii="Times New Roman" w:hAnsi="Times New Roman" w:cs="Times New Roman"/>
+          <w:b/>
+          <w:sz w:val="24"/>
+          <w:szCs w:val="24"/>
         </w:rPr>
         <w:t>BAB –</w:t>
       </w:r>
@@ -1295,6 +2484,8 @@
         <w:rPr>
           <w:rFonts w:ascii="Times New Roman" w:hAnsi="Times New Roman" w:cs="Times New Roman"/>
           <w:b/>
+          <w:sz w:val="24"/>
+          <w:szCs w:val="24"/>
         </w:rPr>
         <w:t xml:space="preserve"> III</w:t>
       </w:r>
@@ -1302,6 +2493,8 @@
         <w:rPr>
           <w:rFonts w:ascii="Times New Roman" w:hAnsi="Times New Roman" w:cs="Times New Roman"/>
           <w:b/>
+          <w:sz w:val="24"/>
+          <w:szCs w:val="24"/>
         </w:rPr>
         <w:tab/>
       </w:r>
@@ -1309,6 +2502,8 @@
         <w:rPr>
           <w:rFonts w:ascii="Times New Roman" w:hAnsi="Times New Roman" w:cs="Times New Roman"/>
           <w:b/>
+          <w:sz w:val="24"/>
+          <w:szCs w:val="24"/>
         </w:rPr>
         <w:t>METODE PENELITIAN</w:t>
       </w:r>
@@ -1326,6 +2521,8 @@
           <w:rFonts w:ascii="Times New Roman" w:hAnsi="Times New Roman" w:cs="Times New Roman"/>
           <w:b/>
           <w:vanish/>
+          <w:sz w:val="24"/>
+          <w:szCs w:val="24"/>
         </w:rPr>
       </w:pPr>
     </w:p>
@@ -1342,6 +2539,8 @@
           <w:rFonts w:ascii="Times New Roman" w:hAnsi="Times New Roman" w:cs="Times New Roman"/>
           <w:b/>
           <w:vanish/>
+          <w:sz w:val="24"/>
+          <w:szCs w:val="24"/>
         </w:rPr>
       </w:pPr>
     </w:p>
@@ -1358,6 +2557,8 @@
           <w:rFonts w:ascii="Times New Roman" w:hAnsi="Times New Roman" w:cs="Times New Roman"/>
           <w:b/>
           <w:vanish/>
+          <w:sz w:val="24"/>
+          <w:szCs w:val="24"/>
         </w:rPr>
       </w:pPr>
     </w:p>
@@ -1373,12 +2574,16 @@
         <w:rPr>
           <w:rFonts w:ascii="Times New Roman" w:hAnsi="Times New Roman" w:cs="Times New Roman"/>
           <w:b/>
-        </w:rPr>
-      </w:pPr>
-      <w:r>
-        <w:rPr>
-          <w:rFonts w:ascii="Times New Roman" w:hAnsi="Times New Roman" w:cs="Times New Roman"/>
-          <w:b/>
+          <w:sz w:val="24"/>
+          <w:szCs w:val="24"/>
+        </w:rPr>
+      </w:pPr>
+      <w:r>
+        <w:rPr>
+          <w:rFonts w:ascii="Times New Roman" w:hAnsi="Times New Roman" w:cs="Times New Roman"/>
+          <w:b/>
+          <w:sz w:val="24"/>
+          <w:szCs w:val="24"/>
         </w:rPr>
         <w:t>Objek/Lokasi Penelitian</w:t>
       </w:r>
@@ -1395,12 +2600,16 @@
         <w:rPr>
           <w:rFonts w:ascii="Times New Roman" w:hAnsi="Times New Roman" w:cs="Times New Roman"/>
           <w:b/>
-        </w:rPr>
-      </w:pPr>
-      <w:r>
-        <w:rPr>
-          <w:rFonts w:ascii="Times New Roman" w:hAnsi="Times New Roman" w:cs="Times New Roman"/>
-          <w:b/>
+          <w:sz w:val="24"/>
+          <w:szCs w:val="24"/>
+        </w:rPr>
+      </w:pPr>
+      <w:r>
+        <w:rPr>
+          <w:rFonts w:ascii="Times New Roman" w:hAnsi="Times New Roman" w:cs="Times New Roman"/>
+          <w:b/>
+          <w:sz w:val="24"/>
+          <w:szCs w:val="24"/>
         </w:rPr>
         <w:t>Variabel Dan Pengukurannya</w:t>
       </w:r>
@@ -1417,12 +2626,16 @@
         <w:rPr>
           <w:rFonts w:ascii="Times New Roman" w:hAnsi="Times New Roman" w:cs="Times New Roman"/>
           <w:b/>
-        </w:rPr>
-      </w:pPr>
-      <w:r>
-        <w:rPr>
-          <w:rFonts w:ascii="Times New Roman" w:hAnsi="Times New Roman" w:cs="Times New Roman"/>
-          <w:b/>
+          <w:sz w:val="24"/>
+          <w:szCs w:val="24"/>
+        </w:rPr>
+      </w:pPr>
+      <w:r>
+        <w:rPr>
+          <w:rFonts w:ascii="Times New Roman" w:hAnsi="Times New Roman" w:cs="Times New Roman"/>
+          <w:b/>
+          <w:sz w:val="24"/>
+          <w:szCs w:val="24"/>
         </w:rPr>
         <w:t>Populasi Dan Sampel Penelitian</w:t>
       </w:r>
@@ -1434,11 +2647,15 @@
         <w:ind w:left="1620"/>
         <w:rPr>
           <w:rFonts w:ascii="Times New Roman" w:hAnsi="Times New Roman" w:cs="Times New Roman"/>
-        </w:rPr>
-      </w:pPr>
-      <w:r>
-        <w:rPr>
-          <w:rFonts w:ascii="Times New Roman" w:hAnsi="Times New Roman" w:cs="Times New Roman"/>
+          <w:sz w:val="24"/>
+          <w:szCs w:val="24"/>
+        </w:rPr>
+      </w:pPr>
+      <w:r>
+        <w:rPr>
+          <w:rFonts w:ascii="Times New Roman" w:hAnsi="Times New Roman" w:cs="Times New Roman"/>
+          <w:sz w:val="24"/>
+          <w:szCs w:val="24"/>
         </w:rPr>
         <w:t>Pemilihan sampel dilakukan dengan kriteria sebagai berikut:</w:t>
       </w:r>
@@ -1454,17 +2671,24 @@
         <w:ind w:left="1980"/>
         <w:rPr>
           <w:rFonts w:ascii="Times New Roman" w:hAnsi="Times New Roman" w:cs="Times New Roman"/>
-        </w:rPr>
-      </w:pPr>
-      <w:r>
-        <w:rPr>
-          <w:rFonts w:ascii="Times New Roman" w:hAnsi="Times New Roman" w:cs="Times New Roman"/>
-        </w:rPr>
+          <w:sz w:val="24"/>
+          <w:szCs w:val="24"/>
+        </w:rPr>
+      </w:pPr>
+      <w:r>
+        <w:rPr>
+          <w:rFonts w:ascii="Times New Roman" w:hAnsi="Times New Roman" w:cs="Times New Roman"/>
+          <w:sz w:val="24"/>
+          <w:szCs w:val="24"/>
+        </w:rPr>
+        <w:lastRenderedPageBreak/>
         <w:t>Perusahaan semen yang terdaftar di Bursa Efek Indonesia selama periode 2014 – 2018</w:t>
       </w:r>
       <w:r>
         <w:rPr>
           <w:rFonts w:ascii="Times New Roman" w:hAnsi="Times New Roman" w:cs="Times New Roman"/>
+          <w:sz w:val="24"/>
+          <w:szCs w:val="24"/>
         </w:rPr>
         <w:t>.</w:t>
       </w:r>
@@ -1481,41 +2705,23 @@
         <w:jc w:val="both"/>
         <w:rPr>
           <w:rFonts w:ascii="Times New Roman" w:hAnsi="Times New Roman" w:cs="Times New Roman"/>
-        </w:rPr>
-      </w:pPr>
-      <w:r>
-        <w:rPr>
-          <w:rFonts w:ascii="Times New Roman" w:hAnsi="Times New Roman" w:cs="Times New Roman"/>
-        </w:rPr>
-        <w:t xml:space="preserve">Perusahaan semen yang </w:t>
-      </w:r>
-      <w:r>
-        <w:rPr>
-          <w:rFonts w:ascii="Times New Roman" w:hAnsi="Times New Roman" w:cs="Times New Roman"/>
-        </w:rPr>
-        <w:t xml:space="preserve">memiliki laporan keuangan tahunan yang dipublikasikan </w:t>
-      </w:r>
-      <w:r>
-        <w:rPr>
-          <w:rFonts w:ascii="Times New Roman" w:hAnsi="Times New Roman" w:cs="Times New Roman"/>
-        </w:rPr>
-        <w:t xml:space="preserve">selama periode 2014 </w:t>
-      </w:r>
-      <w:r>
-        <w:rPr>
-          <w:rFonts w:ascii="Times New Roman" w:hAnsi="Times New Roman" w:cs="Times New Roman"/>
-        </w:rPr>
-        <w:t>–</w:t>
-      </w:r>
-      <w:r>
-        <w:rPr>
-          <w:rFonts w:ascii="Times New Roman" w:hAnsi="Times New Roman" w:cs="Times New Roman"/>
-        </w:rPr>
-        <w:t xml:space="preserve"> 2018</w:t>
-      </w:r>
-      <w:r>
-        <w:rPr>
-          <w:rFonts w:ascii="Times New Roman" w:hAnsi="Times New Roman" w:cs="Times New Roman"/>
+          <w:sz w:val="24"/>
+          <w:szCs w:val="24"/>
+        </w:rPr>
+      </w:pPr>
+      <w:r>
+        <w:rPr>
+          <w:rFonts w:ascii="Times New Roman" w:hAnsi="Times New Roman" w:cs="Times New Roman"/>
+          <w:sz w:val="24"/>
+          <w:szCs w:val="24"/>
+        </w:rPr>
+        <w:t>Perusahaan semen yang memiliki laporan keuangan tahunan yang dipublikasikan selama periode 2014 – 2018</w:t>
+      </w:r>
+      <w:r>
+        <w:rPr>
+          <w:rFonts w:ascii="Times New Roman" w:hAnsi="Times New Roman" w:cs="Times New Roman"/>
+          <w:sz w:val="24"/>
+          <w:szCs w:val="24"/>
         </w:rPr>
         <w:t>.</w:t>
       </w:r>
@@ -1532,22 +2738,26 @@
         <w:jc w:val="both"/>
         <w:rPr>
           <w:rFonts w:ascii="Times New Roman" w:hAnsi="Times New Roman" w:cs="Times New Roman"/>
-        </w:rPr>
-      </w:pPr>
-      <w:r>
-        <w:rPr>
-          <w:rFonts w:ascii="Times New Roman" w:hAnsi="Times New Roman" w:cs="Times New Roman"/>
+          <w:sz w:val="24"/>
+          <w:szCs w:val="24"/>
+        </w:rPr>
+      </w:pPr>
+      <w:r>
+        <w:rPr>
+          <w:rFonts w:ascii="Times New Roman" w:hAnsi="Times New Roman" w:cs="Times New Roman"/>
+          <w:sz w:val="24"/>
+          <w:szCs w:val="24"/>
         </w:rPr>
         <w:t>Perusahaan semen yang menghasilkan laba pada periode 2014 – 2018</w:t>
       </w:r>
       <w:r>
         <w:rPr>
           <w:rFonts w:ascii="Times New Roman" w:hAnsi="Times New Roman" w:cs="Times New Roman"/>
+          <w:sz w:val="24"/>
+          <w:szCs w:val="24"/>
         </w:rPr>
         <w:t>.</w:t>
       </w:r>
-      <w:bookmarkStart w:id="0" w:name="_GoBack"/>
-      <w:bookmarkEnd w:id="0"/>
     </w:p>
     <w:p>
       <w:pPr>
@@ -1556,6 +2766,8 @@
         <w:ind w:left="1620"/>
         <w:rPr>
           <w:rFonts w:ascii="Times New Roman" w:hAnsi="Times New Roman" w:cs="Times New Roman"/>
+          <w:sz w:val="24"/>
+          <w:szCs w:val="24"/>
         </w:rPr>
       </w:pPr>
     </w:p>
@@ -1571,12 +2783,16 @@
         <w:rPr>
           <w:rFonts w:ascii="Times New Roman" w:hAnsi="Times New Roman" w:cs="Times New Roman"/>
           <w:b/>
-        </w:rPr>
-      </w:pPr>
-      <w:r>
-        <w:rPr>
-          <w:rFonts w:ascii="Times New Roman" w:hAnsi="Times New Roman" w:cs="Times New Roman"/>
-          <w:b/>
+          <w:sz w:val="24"/>
+          <w:szCs w:val="24"/>
+        </w:rPr>
+      </w:pPr>
+      <w:r>
+        <w:rPr>
+          <w:rFonts w:ascii="Times New Roman" w:hAnsi="Times New Roman" w:cs="Times New Roman"/>
+          <w:b/>
+          <w:sz w:val="24"/>
+          <w:szCs w:val="24"/>
         </w:rPr>
         <w:t>Metode Pengumpulan Data</w:t>
       </w:r>
@@ -1589,17 +2805,23 @@
         <w:jc w:val="both"/>
         <w:rPr>
           <w:rFonts w:ascii="Times New Roman" w:hAnsi="Times New Roman" w:cs="Times New Roman"/>
-        </w:rPr>
-      </w:pPr>
-      <w:r>
-        <w:rPr>
-          <w:rFonts w:ascii="Times New Roman" w:hAnsi="Times New Roman" w:cs="Times New Roman"/>
+          <w:sz w:val="24"/>
+          <w:szCs w:val="24"/>
+        </w:rPr>
+      </w:pPr>
+      <w:r>
+        <w:rPr>
+          <w:rFonts w:ascii="Times New Roman" w:hAnsi="Times New Roman" w:cs="Times New Roman"/>
+          <w:sz w:val="24"/>
+          <w:szCs w:val="24"/>
         </w:rPr>
         <w:t>Metode pengumpulan data yang digunakan dalam penelitian ini observasi atau pengamatan. Sedangkan jenis data yang digunakan adalah data sekunder yang diperoleh dari data laporan keuangan tahunan perusahaan yang dikeluarkan oleh Bursa Efek Indonesia</w:t>
       </w:r>
       <w:r>
         <w:rPr>
           <w:rFonts w:ascii="Times New Roman" w:hAnsi="Times New Roman" w:cs="Times New Roman"/>
+          <w:sz w:val="24"/>
+          <w:szCs w:val="24"/>
         </w:rPr>
         <w:t xml:space="preserve"> yang memenuhi kriteria yang ditetapkan berdasarkan metode </w:t>
       </w:r>
@@ -1607,15 +2829,56 @@
         <w:rPr>
           <w:rFonts w:ascii="Times New Roman" w:hAnsi="Times New Roman" w:cs="Times New Roman"/>
           <w:i/>
+          <w:sz w:val="24"/>
+          <w:szCs w:val="24"/>
         </w:rPr>
         <w:t>purposive sampling</w:t>
       </w:r>
       <w:r>
         <w:rPr>
           <w:rFonts w:ascii="Times New Roman" w:hAnsi="Times New Roman" w:cs="Times New Roman"/>
-        </w:rPr>
-        <w:t>. Observasi dilakukan terhadap laporan kenuangan tahunan yang terdaftar di Bursa Efek Indonesia periode 2014 - 2018</w:t>
-      </w:r>
+          <w:sz w:val="24"/>
+          <w:szCs w:val="24"/>
+        </w:rPr>
+        <w:t xml:space="preserve">. Observasi dilakukan terhadap laporan kenuangan tahunan yang terdaftar di Bursa Efek Indonesia periode 2014 </w:t>
+      </w:r>
+      <w:r>
+        <w:rPr>
+          <w:rFonts w:ascii="Times New Roman" w:hAnsi="Times New Roman" w:cs="Times New Roman"/>
+          <w:sz w:val="24"/>
+          <w:szCs w:val="24"/>
+        </w:rPr>
+        <w:t>–</w:t>
+      </w:r>
+      <w:r>
+        <w:rPr>
+          <w:rFonts w:ascii="Times New Roman" w:hAnsi="Times New Roman" w:cs="Times New Roman"/>
+          <w:sz w:val="24"/>
+          <w:szCs w:val="24"/>
+        </w:rPr>
+        <w:t xml:space="preserve"> 2018</w:t>
+      </w:r>
+      <w:r>
+        <w:rPr>
+          <w:rFonts w:ascii="Times New Roman" w:hAnsi="Times New Roman" w:cs="Times New Roman"/>
+          <w:sz w:val="24"/>
+          <w:szCs w:val="24"/>
+        </w:rPr>
+        <w:t>.</w:t>
+      </w:r>
+    </w:p>
+    <w:p>
+      <w:pPr>
+        <w:pStyle w:val="NoSpacing"/>
+        <w:spacing w:line="360" w:lineRule="auto"/>
+        <w:ind w:left="1620"/>
+        <w:jc w:val="both"/>
+        <w:rPr>
+          <w:rFonts w:ascii="Times New Roman" w:hAnsi="Times New Roman" w:cs="Times New Roman"/>
+          <w:sz w:val="24"/>
+          <w:szCs w:val="24"/>
+        </w:rPr>
+      </w:pPr>
     </w:p>
     <w:p>
       <w:pPr>
@@ -1629,12 +2892,16 @@
         <w:rPr>
           <w:rFonts w:ascii="Times New Roman" w:hAnsi="Times New Roman" w:cs="Times New Roman"/>
           <w:b/>
-        </w:rPr>
-      </w:pPr>
-      <w:r>
-        <w:rPr>
-          <w:rFonts w:ascii="Times New Roman" w:hAnsi="Times New Roman" w:cs="Times New Roman"/>
-          <w:b/>
+          <w:sz w:val="24"/>
+          <w:szCs w:val="24"/>
+        </w:rPr>
+      </w:pPr>
+      <w:r>
+        <w:rPr>
+          <w:rFonts w:ascii="Times New Roman" w:hAnsi="Times New Roman" w:cs="Times New Roman"/>
+          <w:b/>
+          <w:sz w:val="24"/>
+          <w:szCs w:val="24"/>
         </w:rPr>
         <w:t>Teknik Analisis Data</w:t>
       </w:r>
@@ -1646,22 +2913,16 @@
         <w:rPr>
           <w:rFonts w:ascii="Times New Roman" w:hAnsi="Times New Roman" w:cs="Times New Roman"/>
           <w:b/>
-        </w:rPr>
-      </w:pPr>
-    </w:p>
-    <w:p>
-      <w:pPr>
-        <w:pStyle w:val="NoSpacing"/>
-        <w:spacing w:line="360" w:lineRule="auto"/>
-        <w:rPr>
-          <w:rFonts w:ascii="Times New Roman" w:hAnsi="Times New Roman" w:cs="Times New Roman"/>
-          <w:b/>
-        </w:rPr>
-      </w:pPr>
-      <w:r>
-        <w:rPr>
-          <w:rFonts w:ascii="Times New Roman" w:hAnsi="Times New Roman" w:cs="Times New Roman"/>
-          <w:b/>
+          <w:sz w:val="24"/>
+          <w:szCs w:val="24"/>
+        </w:rPr>
+      </w:pPr>
+      <w:r>
+        <w:rPr>
+          <w:rFonts w:ascii="Times New Roman" w:hAnsi="Times New Roman" w:cs="Times New Roman"/>
+          <w:b/>
+          <w:sz w:val="24"/>
+          <w:szCs w:val="24"/>
         </w:rPr>
         <w:t>JADWAL PENELITIAN</w:t>
       </w:r>
@@ -1673,22 +2934,28 @@
         <w:rPr>
           <w:rFonts w:ascii="Times New Roman" w:hAnsi="Times New Roman" w:cs="Times New Roman"/>
           <w:b/>
-        </w:rPr>
-      </w:pPr>
-    </w:p>
-    <w:p>
-      <w:pPr>
-        <w:pStyle w:val="NoSpacing"/>
-        <w:spacing w:line="360" w:lineRule="auto"/>
-        <w:rPr>
-          <w:rFonts w:ascii="Times New Roman" w:hAnsi="Times New Roman" w:cs="Times New Roman"/>
-          <w:b/>
-        </w:rPr>
-      </w:pPr>
-      <w:r>
-        <w:rPr>
-          <w:rFonts w:ascii="Times New Roman" w:hAnsi="Times New Roman" w:cs="Times New Roman"/>
-          <w:b/>
+          <w:sz w:val="24"/>
+          <w:szCs w:val="24"/>
+        </w:rPr>
+      </w:pPr>
+    </w:p>
+    <w:p>
+      <w:pPr>
+        <w:pStyle w:val="NoSpacing"/>
+        <w:spacing w:line="360" w:lineRule="auto"/>
+        <w:rPr>
+          <w:rFonts w:ascii="Times New Roman" w:hAnsi="Times New Roman" w:cs="Times New Roman"/>
+          <w:b/>
+          <w:sz w:val="24"/>
+          <w:szCs w:val="24"/>
+        </w:rPr>
+      </w:pPr>
+      <w:r>
+        <w:rPr>
+          <w:rFonts w:ascii="Times New Roman" w:hAnsi="Times New Roman" w:cs="Times New Roman"/>
+          <w:b/>
+          <w:sz w:val="24"/>
+          <w:szCs w:val="24"/>
         </w:rPr>
         <w:t>DAFTAR PUSTAKA</w:t>
       </w:r>
@@ -1700,29 +2967,35 @@
         <w:rPr>
           <w:rFonts w:ascii="Times New Roman" w:hAnsi="Times New Roman" w:cs="Times New Roman"/>
           <w:b/>
-        </w:rPr>
-      </w:pPr>
-    </w:p>
-    <w:p>
-      <w:pPr>
-        <w:pStyle w:val="NoSpacing"/>
-        <w:spacing w:line="360" w:lineRule="auto"/>
-        <w:rPr>
-          <w:rFonts w:ascii="Times New Roman" w:hAnsi="Times New Roman" w:cs="Times New Roman"/>
-          <w:b/>
-        </w:rPr>
-      </w:pPr>
-      <w:r>
-        <w:rPr>
-          <w:rFonts w:ascii="Times New Roman" w:hAnsi="Times New Roman" w:cs="Times New Roman"/>
-          <w:b/>
+          <w:sz w:val="24"/>
+          <w:szCs w:val="24"/>
+        </w:rPr>
+      </w:pPr>
+    </w:p>
+    <w:p>
+      <w:pPr>
+        <w:pStyle w:val="NoSpacing"/>
+        <w:spacing w:line="360" w:lineRule="auto"/>
+        <w:rPr>
+          <w:rFonts w:ascii="Times New Roman" w:hAnsi="Times New Roman" w:cs="Times New Roman"/>
+          <w:b/>
+          <w:sz w:val="24"/>
+          <w:szCs w:val="24"/>
+        </w:rPr>
+      </w:pPr>
+      <w:r>
+        <w:rPr>
+          <w:rFonts w:ascii="Times New Roman" w:hAnsi="Times New Roman" w:cs="Times New Roman"/>
+          <w:b/>
+          <w:sz w:val="24"/>
+          <w:szCs w:val="24"/>
         </w:rPr>
         <w:t>LAMPIRAN</w:t>
       </w:r>
     </w:p>
     <w:sectPr>
-      <w:pgSz w:w="12240" w:h="15840"/>
-      <w:pgMar w:top="1440" w:right="1440" w:bottom="1440" w:left="1440" w:header="720" w:footer="720" w:gutter="0"/>
+      <w:pgSz w:w="11909" w:h="16834" w:code="9"/>
+      <w:pgMar w:top="1440" w:right="1440" w:bottom="1440" w:left="2160" w:header="720" w:footer="720" w:gutter="0"/>
       <w:cols w:space="720"/>
       <w:docGrid w:linePitch="360"/>
     </w:sectPr>
@@ -2736,6 +4009,32 @@
       <w:contextualSpacing/>
     </w:pPr>
   </w:style>
+  <w:style w:type="table" w:styleId="TableGrid">
+    <w:name w:val="Table Grid"/>
+    <w:basedOn w:val="TableNormal"/>
+    <w:uiPriority w:val="39"/>
+    <w:rsid w:val="0009451F"/>
+    <w:pPr>
+      <w:spacing w:after="0" w:line="240" w:lineRule="auto"/>
+    </w:pPr>
+    <w:tblPr>
+      <w:tblInd w:w="0" w:type="dxa"/>
+      <w:tblBorders>
+        <w:top w:val="single" w:sz="4" w:space="0" w:color="auto"/>
+        <w:left w:val="single" w:sz="4" w:space="0" w:color="auto"/>
+        <w:bottom w:val="single" w:sz="4" w:space="0" w:color="auto"/>
+        <w:right w:val="single" w:sz="4" w:space="0" w:color="auto"/>
+        <w:insideH w:val="single" w:sz="4" w:space="0" w:color="auto"/>
+        <w:insideV w:val="single" w:sz="4" w:space="0" w:color="auto"/>
+      </w:tblBorders>
+      <w:tblCellMar>
+        <w:top w:w="0" w:type="dxa"/>
+        <w:left w:w="108" w:type="dxa"/>
+        <w:bottom w:w="0" w:type="dxa"/>
+        <w:right w:w="108" w:type="dxa"/>
+      </w:tblCellMar>
+    </w:tblPr>
+  </w:style>
 </w:styles>
 </file>
 

</xml_diff>